<commit_message>
Update Project_RS 캐릭터 컨셉 기획서.docx
</commit_message>
<xml_diff>
--- a/Design/Concept/Project_RS 캐릭터 컨셉 기획서.docx
+++ b/Design/Concept/Project_RS 캐릭터 컨셉 기획서.docx
@@ -379,6 +379,107 @@
               <w:t>김효장</w:t>
             </w:r>
             <w:proofErr w:type="spellEnd"/>
+          </w:p>
+        </w:tc>
+      </w:tr>
+      <w:tr>
+        <w:tc>
+          <w:tcPr>
+            <w:tcW w:w="825" w:type="dxa"/>
+            <w:vAlign w:val="center"/>
+          </w:tcPr>
+          <w:p>
+            <w:pPr>
+              <w:jc w:val="center"/>
+              <w:rPr>
+                <w:rFonts w:hint="eastAsia"/>
+              </w:rPr>
+            </w:pPr>
+            <w:r>
+              <w:rPr>
+                <w:rFonts w:hint="eastAsia"/>
+              </w:rPr>
+              <w:t>0</w:t>
+            </w:r>
+            <w:r>
+              <w:t>.2</w:t>
+            </w:r>
+          </w:p>
+        </w:tc>
+        <w:tc>
+          <w:tcPr>
+            <w:tcW w:w="5549" w:type="dxa"/>
+          </w:tcPr>
+          <w:p>
+            <w:pPr>
+              <w:rPr>
+                <w:rFonts w:hint="eastAsia"/>
+              </w:rPr>
+            </w:pPr>
+            <w:r>
+              <w:rPr>
+                <w:rFonts w:hint="eastAsia"/>
+              </w:rPr>
+              <w:t xml:space="preserve">캐릭터 컨셉 </w:t>
+            </w:r>
+            <w:r>
+              <w:t>3</w:t>
+            </w:r>
+            <w:r>
+              <w:rPr>
+                <w:rFonts w:hint="eastAsia"/>
+              </w:rPr>
+              <w:t>개 추가</w:t>
+            </w:r>
+            <w:r>
+              <w:rPr>
+                <w:rFonts w:hint="eastAsia"/>
+              </w:rPr>
+              <w:t xml:space="preserve"> 및 양식 변경</w:t>
+            </w:r>
+          </w:p>
+        </w:tc>
+        <w:tc>
+          <w:tcPr>
+            <w:tcW w:w="1559" w:type="dxa"/>
+            <w:vAlign w:val="center"/>
+          </w:tcPr>
+          <w:p>
+            <w:pPr>
+              <w:jc w:val="center"/>
+              <w:rPr>
+                <w:rFonts w:hint="eastAsia"/>
+              </w:rPr>
+            </w:pPr>
+            <w:r>
+              <w:rPr>
+                <w:rFonts w:hint="eastAsia"/>
+              </w:rPr>
+              <w:t>2</w:t>
+            </w:r>
+            <w:r>
+              <w:t>020.10.07</w:t>
+            </w:r>
+          </w:p>
+        </w:tc>
+        <w:tc>
+          <w:tcPr>
+            <w:tcW w:w="1083" w:type="dxa"/>
+            <w:vAlign w:val="center"/>
+          </w:tcPr>
+          <w:p>
+            <w:pPr>
+              <w:jc w:val="center"/>
+              <w:rPr>
+                <w:rFonts w:hint="eastAsia"/>
+              </w:rPr>
+            </w:pPr>
+            <w:r>
+              <w:rPr>
+                <w:rFonts w:hint="eastAsia"/>
+              </w:rPr>
+              <w:t>전진우</w:t>
+            </w:r>
           </w:p>
         </w:tc>
       </w:tr>
@@ -868,6 +969,7 @@
         <w:wordWrap/>
         <w:autoSpaceDE/>
         <w:autoSpaceDN/>
+        <w:jc w:val="left"/>
       </w:pPr>
       <w:r>
         <w:br w:type="page"/>
@@ -1094,6 +1196,9 @@
     <w:p>
       <w:pPr>
         <w:pStyle w:val="2"/>
+        <w:rPr>
+          <w:shd w:val="pct15" w:color="auto" w:fill="FFFFFF"/>
+        </w:rPr>
       </w:pPr>
       <w:bookmarkStart w:id="2" w:name="_Toc52583699"/>
       <w:r>
@@ -1133,16 +1238,21 @@
           <w:numId w:val="5"/>
         </w:numPr>
         <w:ind w:leftChars="0"/>
+        <w:rPr>
+          <w:shd w:val="pct15" w:color="auto" w:fill="FFFFFF"/>
+        </w:rPr>
       </w:pPr>
       <w:r>
         <w:rPr>
           <w:rFonts w:hint="eastAsia"/>
+          <w:shd w:val="pct15" w:color="auto" w:fill="FFFFFF"/>
         </w:rPr>
         <w:t xml:space="preserve">플레이어 </w:t>
       </w:r>
       <w:r>
         <w:rPr>
           <w:rFonts w:hint="eastAsia"/>
+          <w:shd w:val="pct15" w:color="auto" w:fill="FFFFFF"/>
         </w:rPr>
         <w:t>몬스터는 이동할 수 있다.</w:t>
       </w:r>
@@ -1159,26 +1269,41 @@
       <w:r>
         <w:rPr>
           <w:rFonts w:hint="eastAsia"/>
+          <w:shd w:val="pct15" w:color="auto" w:fill="FFFFFF"/>
         </w:rPr>
         <w:t>플레이어 몬스터는 고유 스킬을 사용할 수 있고,</w:t>
       </w:r>
       <w:r>
+        <w:rPr>
+          <w:shd w:val="pct15" w:color="auto" w:fill="FFFFFF"/>
+        </w:rPr>
         <w:t xml:space="preserve"> </w:t>
+      </w:r>
+      <w:r>
+        <w:rPr>
+          <w:rFonts w:hint="eastAsia"/>
+          <w:shd w:val="pct15" w:color="auto" w:fill="FFFFFF"/>
+        </w:rPr>
+        <w:t>게임 중</w:t>
+      </w:r>
+      <w:r>
+        <w:rPr>
+          <w:shd w:val="pct15" w:color="auto" w:fill="FFFFFF"/>
+        </w:rPr>
+        <w:t xml:space="preserve"> </w:t>
+      </w:r>
+      <w:r>
+        <w:rPr>
+          <w:rFonts w:hint="eastAsia"/>
+          <w:shd w:val="pct15" w:color="auto" w:fill="FFFFFF"/>
+        </w:rPr>
+        <w:t>스킬을 얻어서 사용할 수도 있다</w:t>
       </w:r>
       <w:r>
         <w:rPr>
           <w:rFonts w:hint="eastAsia"/>
         </w:rPr>
-        <w:t>게임 중</w:t>
-      </w:r>
-      <w:r>
-        <w:t xml:space="preserve"> </w:t>
-      </w:r>
-      <w:r>
-        <w:rPr>
-          <w:rFonts w:hint="eastAsia"/>
-        </w:rPr>
-        <w:t>스킬을 얻어서 사용할 수도 있다.</w:t>
+        <w:t>.</w:t>
       </w:r>
     </w:p>
     <w:p>
@@ -2175,7 +2300,4637 @@
         </w:tc>
       </w:tr>
     </w:tbl>
-    <w:p/>
+    <w:p>
+      <w:pPr>
+        <w:pStyle w:val="2"/>
+      </w:pPr>
+      <w:r>
+        <w:rPr>
+          <w:rFonts w:hint="eastAsia"/>
+        </w:rPr>
+        <w:lastRenderedPageBreak/>
+        <w:t>2</w:t>
+      </w:r>
+      <w:r>
+        <w:t>-</w:t>
+      </w:r>
+      <w:r>
+        <w:t>2</w:t>
+      </w:r>
+      <w:r>
+        <w:t xml:space="preserve">. </w:t>
+      </w:r>
+      <w:proofErr w:type="spellStart"/>
+      <w:r>
+        <w:rPr>
+          <w:rFonts w:hint="eastAsia"/>
+        </w:rPr>
+        <w:t>조개군</w:t>
+      </w:r>
+      <w:proofErr w:type="spellEnd"/>
+    </w:p>
+    <w:p>
+      <w:pPr>
+        <w:pStyle w:val="3"/>
+        <w:ind w:leftChars="5" w:left="110" w:right="200" w:hangingChars="50" w:hanging="100"/>
+        <w:rPr>
+          <w:rFonts w:hint="eastAsia"/>
+        </w:rPr>
+      </w:pPr>
+      <w:r>
+        <w:rPr>
+          <w:rFonts w:hint="eastAsia"/>
+        </w:rPr>
+        <w:t>2</w:t>
+      </w:r>
+      <w:r>
+        <w:t>-2-1.</w:t>
+      </w:r>
+      <w:r>
+        <w:rPr>
+          <w:rFonts w:hint="eastAsia"/>
+        </w:rPr>
+        <w:t>프로필 및 패시브</w:t>
+      </w:r>
+    </w:p>
+    <w:tbl>
+      <w:tblPr>
+        <w:tblStyle w:val="a3"/>
+        <w:tblW w:w="8883" w:type="dxa"/>
+        <w:tblLook w:val="04A0" w:firstRow="1" w:lastRow="0" w:firstColumn="1" w:lastColumn="0" w:noHBand="0" w:noVBand="1"/>
+      </w:tblPr>
+      <w:tblGrid>
+        <w:gridCol w:w="3347"/>
+        <w:gridCol w:w="1256"/>
+        <w:gridCol w:w="2139"/>
+        <w:gridCol w:w="2141"/>
+      </w:tblGrid>
+      <w:tr>
+        <w:trPr>
+          <w:trHeight w:val="248"/>
+        </w:trPr>
+        <w:tc>
+          <w:tcPr>
+            <w:tcW w:w="3347" w:type="dxa"/>
+            <w:vMerge w:val="restart"/>
+            <w:shd w:val="clear" w:color="auto" w:fill="C5E0B3" w:themeFill="accent6" w:themeFillTint="66"/>
+          </w:tcPr>
+          <w:p>
+            <w:pPr>
+              <w:jc w:val="center"/>
+            </w:pPr>
+            <w:r>
+              <w:rPr>
+                <w:noProof/>
+              </w:rPr>
+              <w:drawing>
+                <wp:inline distT="0" distB="0" distL="0" distR="0" wp14:anchorId="7592ADD5" wp14:editId="1723C230">
+                  <wp:extent cx="1840699" cy="1897039"/>
+                  <wp:effectExtent l="0" t="0" r="0" b="0"/>
+                  <wp:docPr id="14" name="그림 14"/>
+                  <wp:cNvGraphicFramePr>
+                    <a:graphicFrameLocks xmlns:a="http://schemas.openxmlformats.org/drawingml/2006/main" noChangeAspect="1"/>
+                  </wp:cNvGraphicFramePr>
+                  <a:graphic xmlns:a="http://schemas.openxmlformats.org/drawingml/2006/main">
+                    <a:graphicData uri="http://schemas.openxmlformats.org/drawingml/2006/picture">
+                      <pic:pic xmlns:pic="http://schemas.openxmlformats.org/drawingml/2006/picture">
+                        <pic:nvPicPr>
+                          <pic:cNvPr id="0" name="Picture 2"/>
+                          <pic:cNvPicPr>
+                            <a:picLocks noChangeAspect="1" noChangeArrowheads="1"/>
+                          </pic:cNvPicPr>
+                        </pic:nvPicPr>
+                        <pic:blipFill rotWithShape="1">
+                          <a:blip r:embed="rId13">
+                            <a:extLst>
+                              <a:ext uri="{BEBA8EAE-BF5A-486C-A8C5-ECC9F3942E4B}">
+                                <a14:imgProps xmlns:a14="http://schemas.microsoft.com/office/drawing/2010/main">
+                                  <a14:imgLayer r:embed="rId14">
+                                    <a14:imgEffect>
+                                      <a14:backgroundRemoval t="6922" b="37408" l="4271" r="25104">
+                                        <a14:foregroundMark x1="13021" y1="10457" x2="11354" y2="18851"/>
+                                        <a14:foregroundMark x1="11354" y1="18851" x2="20104" y2="19440"/>
+                                        <a14:foregroundMark x1="12812" y1="12077" x2="9167" y2="18999"/>
+                                        <a14:foregroundMark x1="9167" y1="18999" x2="16354" y2="20177"/>
+                                        <a14:foregroundMark x1="16354" y1="20177" x2="18021" y2="11635"/>
+                                        <a14:foregroundMark x1="18021" y1="11635" x2="16667" y2="10898"/>
+                                        <a14:foregroundMark x1="13542" y1="10751" x2="8958" y2="15317"/>
+                                        <a14:foregroundMark x1="11771" y1="9426" x2="11771" y2="13402"/>
+                                        <a14:foregroundMark x1="11771" y1="9720" x2="17813" y2="11782"/>
+                                        <a14:foregroundMark x1="17813" y1="11782" x2="16771" y2="15611"/>
+                                        <a14:foregroundMark x1="14688" y1="10751" x2="15729" y2="17526"/>
+                                        <a14:foregroundMark x1="19896" y1="14875" x2="19063" y2="20766"/>
+                                        <a14:foregroundMark x1="21979" y1="17820" x2="22500" y2="19735"/>
+                                        <a14:foregroundMark x1="19063" y1="20913" x2="14896" y2="27688"/>
+                                        <a14:foregroundMark x1="14896" y1="27688" x2="14688" y2="27835"/>
+                                        <a14:foregroundMark x1="15104" y1="21944" x2="13125" y2="27393"/>
+                                        <a14:foregroundMark x1="13854" y1="22386" x2="12812" y2="26657"/>
+                                        <a14:foregroundMark x1="14167" y1="20177" x2="13021" y2="29013"/>
+                                        <a14:foregroundMark x1="13021" y1="29013" x2="12083" y2="29750"/>
+                                        <a14:foregroundMark x1="7917" y1="28719" x2="14688" y2="31222"/>
+                                        <a14:foregroundMark x1="9688" y1="30191" x2="12083" y2="24595"/>
+                                        <a14:foregroundMark x1="7396" y1="27982" x2="13438" y2="24448"/>
+                                        <a14:foregroundMark x1="13438" y1="24448" x2="13542" y2="24448"/>
+                                        <a14:foregroundMark x1="16979" y1="29308" x2="20417" y2="25331"/>
+                                        <a14:foregroundMark x1="19583" y1="25331" x2="18229" y2="30781"/>
+                                        <a14:foregroundMark x1="15625" y1="33432" x2="9375" y2="34610"/>
+                                        <a14:foregroundMark x1="7604" y1="31959" x2="9688" y2="33726"/>
+                                        <a14:foregroundMark x1="7396" y1="30044" x2="17188" y2="31959"/>
+                                        <a14:foregroundMark x1="14583" y1="32695" x2="21354" y2="29013"/>
+                                        <a14:foregroundMark x1="19271" y1="32253" x2="22396" y2="29750"/>
+                                        <a14:foregroundMark x1="23438" y1="29455" x2="21667" y2="30191"/>
+                                        <a14:foregroundMark x1="23958" y1="28719" x2="20625" y2="30928"/>
+                                        <a14:foregroundMark x1="13021" y1="7806" x2="16458" y2="8689"/>
+                                        <a14:foregroundMark x1="17188" y1="8689" x2="18333" y2="9426"/>
+                                        <a14:foregroundMark x1="8854" y1="19293" x2="8125" y2="18557"/>
+                                        <a14:foregroundMark x1="11042" y1="23859" x2="8333" y2="26657"/>
+                                        <a14:foregroundMark x1="6563" y1="26362" x2="9167" y2="29013"/>
+                                        <a14:foregroundMark x1="16979" y1="8542" x2="19063" y2="10162"/>
+                                        <a14:foregroundMark x1="16667" y1="8542" x2="21458" y2="11487"/>
+                                        <a14:foregroundMark x1="20938" y1="10457" x2="13125" y2="7069"/>
+                                        <a14:foregroundMark x1="4271" y1="26657" x2="5000" y2="29308"/>
+                                        <a14:foregroundMark x1="25000" y1="27541" x2="23142" y2="30998"/>
+                                        <a14:foregroundMark x1="25104" y1="27393" x2="24583" y2="29013"/>
+                                        <a14:backgroundMark x1="16250" y1="38144" x2="10208" y2="39028"/>
+                                        <a14:backgroundMark x1="18229" y1="36672" x2="14375" y2="38586"/>
+                                        <a14:backgroundMark x1="20833" y1="36082" x2="20938" y2="38586"/>
+                                        <a14:backgroundMark x1="18021" y1="36672" x2="22188" y2="38144"/>
+                                        <a14:backgroundMark x1="17813" y1="37555" x2="19271" y2="36819"/>
+                                        <a14:backgroundMark x1="17500" y1="36672" x2="20104" y2="36377"/>
+                                        <a14:backgroundMark x1="21979" y1="35199" x2="20625" y2="37113"/>
+                                        <a14:backgroundMark x1="21458" y1="33873" x2="21979" y2="40059"/>
+                                        <a14:backgroundMark x1="22188" y1="33726" x2="21979" y2="36819"/>
+                                        <a14:backgroundMark x1="21875" y1="34168" x2="21667" y2="37408"/>
+                                        <a14:backgroundMark x1="21667" y1="34462" x2="23958" y2="34168"/>
+                                        <a14:backgroundMark x1="21354" y1="34168" x2="28750" y2="34904"/>
+                                      </a14:backgroundRemoval>
+                                    </a14:imgEffect>
+                                  </a14:imgLayer>
+                                </a14:imgProps>
+                              </a:ext>
+                              <a:ext uri="{28A0092B-C50C-407E-A947-70E740481C1C}">
+                                <a14:useLocalDpi xmlns:a14="http://schemas.microsoft.com/office/drawing/2010/main" val="0"/>
+                              </a:ext>
+                            </a:extLst>
+                          </a:blip>
+                          <a:srcRect l="3104" t="5053" r="73507" b="60941"/>
+                          <a:stretch/>
+                        </pic:blipFill>
+                        <pic:spPr bwMode="auto">
+                          <a:xfrm>
+                            <a:off x="0" y="0"/>
+                            <a:ext cx="1851134" cy="1907793"/>
+                          </a:xfrm>
+                          <a:prstGeom prst="rect">
+                            <a:avLst/>
+                          </a:prstGeom>
+                          <a:noFill/>
+                          <a:ln>
+                            <a:noFill/>
+                          </a:ln>
+                          <a:extLst>
+                            <a:ext uri="{53640926-AAD7-44D8-BBD7-CCE9431645EC}">
+                              <a14:shadowObscured xmlns:a14="http://schemas.microsoft.com/office/drawing/2010/main"/>
+                            </a:ext>
+                          </a:extLst>
+                        </pic:spPr>
+                      </pic:pic>
+                    </a:graphicData>
+                  </a:graphic>
+                </wp:inline>
+              </w:drawing>
+            </w:r>
+          </w:p>
+          <w:p>
+            <w:pPr>
+              <w:jc w:val="center"/>
+            </w:pPr>
+            <w:r>
+              <w:rPr>
+                <w:rFonts w:hint="eastAsia"/>
+              </w:rPr>
+              <w:t>(원화 작업 시 이미지 대처)</w:t>
+            </w:r>
+          </w:p>
+        </w:tc>
+        <w:tc>
+          <w:tcPr>
+            <w:tcW w:w="1256" w:type="dxa"/>
+            <w:shd w:val="clear" w:color="auto" w:fill="C5E0B3" w:themeFill="accent6" w:themeFillTint="66"/>
+            <w:vAlign w:val="center"/>
+          </w:tcPr>
+          <w:p>
+            <w:pPr>
+              <w:jc w:val="center"/>
+              <w:rPr>
+                <w:b/>
+                <w:bCs/>
+              </w:rPr>
+            </w:pPr>
+            <w:r>
+              <w:rPr>
+                <w:rFonts w:hint="eastAsia"/>
+                <w:b/>
+                <w:bCs/>
+              </w:rPr>
+              <w:t>이름</w:t>
+            </w:r>
+          </w:p>
+        </w:tc>
+        <w:tc>
+          <w:tcPr>
+            <w:tcW w:w="4280" w:type="dxa"/>
+            <w:gridSpan w:val="2"/>
+          </w:tcPr>
+          <w:p>
+            <w:proofErr w:type="spellStart"/>
+            <w:r>
+              <w:rPr>
+                <w:rFonts w:hint="eastAsia"/>
+              </w:rPr>
+              <w:t>조개군</w:t>
+            </w:r>
+            <w:proofErr w:type="spellEnd"/>
+          </w:p>
+        </w:tc>
+      </w:tr>
+      <w:tr>
+        <w:trPr>
+          <w:trHeight w:val="196"/>
+        </w:trPr>
+        <w:tc>
+          <w:tcPr>
+            <w:tcW w:w="3347" w:type="dxa"/>
+            <w:vMerge/>
+            <w:shd w:val="clear" w:color="auto" w:fill="C5E0B3" w:themeFill="accent6" w:themeFillTint="66"/>
+          </w:tcPr>
+          <w:p>
+            <w:pPr>
+              <w:jc w:val="center"/>
+              <w:rPr>
+                <w:noProof/>
+              </w:rPr>
+            </w:pPr>
+          </w:p>
+        </w:tc>
+        <w:tc>
+          <w:tcPr>
+            <w:tcW w:w="1256" w:type="dxa"/>
+            <w:shd w:val="clear" w:color="auto" w:fill="C5E0B3" w:themeFill="accent6" w:themeFillTint="66"/>
+            <w:vAlign w:val="center"/>
+          </w:tcPr>
+          <w:p>
+            <w:pPr>
+              <w:jc w:val="center"/>
+              <w:rPr>
+                <w:b/>
+                <w:bCs/>
+              </w:rPr>
+            </w:pPr>
+            <w:r>
+              <w:rPr>
+                <w:rFonts w:hint="eastAsia"/>
+                <w:b/>
+                <w:bCs/>
+              </w:rPr>
+              <w:t>종족</w:t>
+            </w:r>
+          </w:p>
+        </w:tc>
+        <w:tc>
+          <w:tcPr>
+            <w:tcW w:w="4280" w:type="dxa"/>
+            <w:gridSpan w:val="2"/>
+          </w:tcPr>
+          <w:p>
+            <w:pPr>
+              <w:rPr>
+                <w:rFonts w:hint="eastAsia"/>
+              </w:rPr>
+            </w:pPr>
+            <w:r>
+              <w:rPr>
+                <w:rFonts w:hint="eastAsia"/>
+              </w:rPr>
+              <w:t>대왕조개</w:t>
+            </w:r>
+          </w:p>
+        </w:tc>
+      </w:tr>
+      <w:tr>
+        <w:trPr>
+          <w:trHeight w:val="949"/>
+        </w:trPr>
+        <w:tc>
+          <w:tcPr>
+            <w:tcW w:w="3347" w:type="dxa"/>
+            <w:vMerge/>
+            <w:shd w:val="clear" w:color="auto" w:fill="C5E0B3" w:themeFill="accent6" w:themeFillTint="66"/>
+          </w:tcPr>
+          <w:p>
+            <w:pPr>
+              <w:jc w:val="center"/>
+              <w:rPr>
+                <w:noProof/>
+              </w:rPr>
+            </w:pPr>
+          </w:p>
+        </w:tc>
+        <w:tc>
+          <w:tcPr>
+            <w:tcW w:w="1256" w:type="dxa"/>
+            <w:shd w:val="clear" w:color="auto" w:fill="C5E0B3" w:themeFill="accent6" w:themeFillTint="66"/>
+            <w:vAlign w:val="center"/>
+          </w:tcPr>
+          <w:p>
+            <w:pPr>
+              <w:jc w:val="center"/>
+              <w:rPr>
+                <w:rFonts w:hint="eastAsia"/>
+                <w:b/>
+                <w:bCs/>
+              </w:rPr>
+            </w:pPr>
+            <w:r>
+              <w:rPr>
+                <w:rFonts w:hint="eastAsia"/>
+                <w:b/>
+                <w:bCs/>
+              </w:rPr>
+              <w:t>설</w:t>
+            </w:r>
+            <w:r>
+              <w:rPr>
+                <w:rFonts w:hint="eastAsia"/>
+                <w:b/>
+                <w:bCs/>
+              </w:rPr>
+              <w:t>명</w:t>
+            </w:r>
+          </w:p>
+        </w:tc>
+        <w:tc>
+          <w:tcPr>
+            <w:tcW w:w="4280" w:type="dxa"/>
+            <w:gridSpan w:val="2"/>
+            <w:vAlign w:val="center"/>
+          </w:tcPr>
+          <w:p>
+            <w:r>
+              <w:rPr>
+                <w:rFonts w:hint="eastAsia"/>
+              </w:rPr>
+              <w:t xml:space="preserve"> 탱커이지만 강력한 한방을 보유하고 있는</w:t>
+            </w:r>
+          </w:p>
+          <w:p>
+            <w:pPr>
+              <w:rPr>
+                <w:rFonts w:hint="eastAsia"/>
+              </w:rPr>
+            </w:pPr>
+            <w:r>
+              <w:rPr>
+                <w:rFonts w:hint="eastAsia"/>
+              </w:rPr>
+              <w:t xml:space="preserve"> 컨셉의 캐릭터입니다.</w:t>
+            </w:r>
+          </w:p>
+        </w:tc>
+      </w:tr>
+      <w:tr>
+        <w:trPr>
+          <w:trHeight w:val="368"/>
+        </w:trPr>
+        <w:tc>
+          <w:tcPr>
+            <w:tcW w:w="3347" w:type="dxa"/>
+            <w:vMerge/>
+            <w:shd w:val="clear" w:color="auto" w:fill="C5E0B3" w:themeFill="accent6" w:themeFillTint="66"/>
+          </w:tcPr>
+          <w:p>
+            <w:pPr>
+              <w:jc w:val="center"/>
+              <w:rPr>
+                <w:noProof/>
+              </w:rPr>
+            </w:pPr>
+          </w:p>
+        </w:tc>
+        <w:tc>
+          <w:tcPr>
+            <w:tcW w:w="1256" w:type="dxa"/>
+            <w:vMerge w:val="restart"/>
+            <w:shd w:val="clear" w:color="auto" w:fill="C5E0B3" w:themeFill="accent6" w:themeFillTint="66"/>
+            <w:vAlign w:val="center"/>
+          </w:tcPr>
+          <w:p>
+            <w:pPr>
+              <w:jc w:val="center"/>
+              <w:rPr>
+                <w:rFonts w:hint="eastAsia"/>
+                <w:b/>
+                <w:bCs/>
+              </w:rPr>
+            </w:pPr>
+            <w:r>
+              <w:rPr>
+                <w:rFonts w:hint="eastAsia"/>
+                <w:b/>
+                <w:bCs/>
+              </w:rPr>
+              <w:t>패시브</w:t>
+            </w:r>
+          </w:p>
+        </w:tc>
+        <w:tc>
+          <w:tcPr>
+            <w:tcW w:w="2139" w:type="dxa"/>
+            <w:shd w:val="clear" w:color="auto" w:fill="C5E0B3" w:themeFill="accent6" w:themeFillTint="66"/>
+            <w:vAlign w:val="center"/>
+          </w:tcPr>
+          <w:p>
+            <w:pPr>
+              <w:pStyle w:val="a4"/>
+              <w:ind w:leftChars="0" w:left="760"/>
+              <w:rPr>
+                <w:rFonts w:hint="eastAsia"/>
+              </w:rPr>
+            </w:pPr>
+            <w:r>
+              <w:rPr>
+                <w:rFonts w:hint="eastAsia"/>
+              </w:rPr>
+              <w:t>이름</w:t>
+            </w:r>
+          </w:p>
+        </w:tc>
+        <w:tc>
+          <w:tcPr>
+            <w:tcW w:w="2140" w:type="dxa"/>
+            <w:vAlign w:val="center"/>
+          </w:tcPr>
+          <w:p>
+            <w:pPr>
+              <w:rPr>
+                <w:rFonts w:hint="eastAsia"/>
+              </w:rPr>
+            </w:pPr>
+            <w:r>
+              <w:rPr>
+                <w:rFonts w:hint="eastAsia"/>
+              </w:rPr>
+              <w:t>조개 갑옷</w:t>
+            </w:r>
+          </w:p>
+        </w:tc>
+      </w:tr>
+      <w:tr>
+        <w:trPr>
+          <w:trHeight w:val="1289"/>
+        </w:trPr>
+        <w:tc>
+          <w:tcPr>
+            <w:tcW w:w="3347" w:type="dxa"/>
+            <w:vMerge/>
+            <w:shd w:val="clear" w:color="auto" w:fill="C5E0B3" w:themeFill="accent6" w:themeFillTint="66"/>
+          </w:tcPr>
+          <w:p>
+            <w:pPr>
+              <w:jc w:val="center"/>
+              <w:rPr>
+                <w:noProof/>
+              </w:rPr>
+            </w:pPr>
+          </w:p>
+        </w:tc>
+        <w:tc>
+          <w:tcPr>
+            <w:tcW w:w="1256" w:type="dxa"/>
+            <w:vMerge/>
+            <w:shd w:val="clear" w:color="auto" w:fill="C5E0B3" w:themeFill="accent6" w:themeFillTint="66"/>
+            <w:vAlign w:val="center"/>
+          </w:tcPr>
+          <w:p>
+            <w:pPr>
+              <w:jc w:val="center"/>
+              <w:rPr>
+                <w:rFonts w:hint="eastAsia"/>
+                <w:b/>
+                <w:bCs/>
+              </w:rPr>
+            </w:pPr>
+          </w:p>
+        </w:tc>
+        <w:tc>
+          <w:tcPr>
+            <w:tcW w:w="4280" w:type="dxa"/>
+            <w:gridSpan w:val="2"/>
+            <w:vAlign w:val="center"/>
+          </w:tcPr>
+          <w:p>
+            <w:r>
+              <w:rPr>
+                <w:rFonts w:hint="eastAsia"/>
+              </w:rPr>
+              <w:t>4초 동안 피해를 받지 않으면</w:t>
+            </w:r>
+          </w:p>
+          <w:p>
+            <w:r>
+              <w:rPr>
+                <w:rFonts w:hint="eastAsia"/>
+              </w:rPr>
+              <w:t xml:space="preserve">최대 체력의 </w:t>
+            </w:r>
+            <w:r>
+              <w:t xml:space="preserve">10% </w:t>
+            </w:r>
+            <w:r>
+              <w:rPr>
+                <w:rFonts w:hint="eastAsia"/>
+              </w:rPr>
+              <w:t>방어막을 가집니다.</w:t>
+            </w:r>
+          </w:p>
+          <w:p>
+            <w:r>
+              <w:rPr>
+                <w:rFonts w:hint="eastAsia"/>
+              </w:rPr>
+              <w:t xml:space="preserve">스킬을 적중 시 또 </w:t>
+            </w:r>
+            <w:r>
+              <w:t>10%</w:t>
+            </w:r>
+            <w:r>
+              <w:rPr>
+                <w:rFonts w:hint="eastAsia"/>
+              </w:rPr>
+              <w:t>의 방어막을 가지며</w:t>
+            </w:r>
+          </w:p>
+          <w:p>
+            <w:r>
+              <w:rPr>
+                <w:rFonts w:hint="eastAsia"/>
+              </w:rPr>
+              <w:t xml:space="preserve">최대 </w:t>
+            </w:r>
+            <w:r>
+              <w:t>30%</w:t>
+            </w:r>
+            <w:r>
+              <w:rPr>
+                <w:rFonts w:hint="eastAsia"/>
+              </w:rPr>
+              <w:t>까지 중첩 가능합니다.</w:t>
+            </w:r>
+          </w:p>
+          <w:p>
+            <w:pPr>
+              <w:rPr>
+                <w:rFonts w:hint="eastAsia"/>
+              </w:rPr>
+            </w:pPr>
+            <w:r>
+              <w:rPr>
+                <w:rFonts w:hint="eastAsia"/>
+              </w:rPr>
+              <w:t>대신,</w:t>
+            </w:r>
+            <w:r>
+              <w:t xml:space="preserve"> </w:t>
+            </w:r>
+            <w:r>
+              <w:rPr>
+                <w:rFonts w:hint="eastAsia"/>
+              </w:rPr>
+              <w:t>기본 이동속도가 가장 느립니다.</w:t>
+            </w:r>
+          </w:p>
+        </w:tc>
+      </w:tr>
+    </w:tbl>
+    <w:p>
+      <w:pPr>
+        <w:rPr>
+          <w:rFonts w:hint="eastAsia"/>
+        </w:rPr>
+      </w:pPr>
+    </w:p>
+    <w:p>
+      <w:pPr>
+        <w:pStyle w:val="3"/>
+        <w:ind w:leftChars="0" w:right="200" w:hangingChars="50" w:hanging="100"/>
+        <w:rPr>
+          <w:rFonts w:hint="eastAsia"/>
+        </w:rPr>
+      </w:pPr>
+      <w:r>
+        <w:t>2-</w:t>
+      </w:r>
+      <w:r>
+        <w:t xml:space="preserve">2-1 </w:t>
+      </w:r>
+      <w:r>
+        <w:rPr>
+          <w:rFonts w:hint="eastAsia"/>
+        </w:rPr>
+        <w:t>스킬 컨셉</w:t>
+      </w:r>
+    </w:p>
+    <w:tbl>
+      <w:tblPr>
+        <w:tblStyle w:val="a3"/>
+        <w:tblW w:w="8874" w:type="dxa"/>
+        <w:tblLook w:val="04A0" w:firstRow="1" w:lastRow="0" w:firstColumn="1" w:lastColumn="0" w:noHBand="0" w:noVBand="1"/>
+      </w:tblPr>
+      <w:tblGrid>
+        <w:gridCol w:w="4326"/>
+        <w:gridCol w:w="2366"/>
+        <w:gridCol w:w="2182"/>
+      </w:tblGrid>
+      <w:tr>
+        <w:trPr>
+          <w:trHeight w:val="18"/>
+        </w:trPr>
+        <w:tc>
+          <w:tcPr>
+            <w:tcW w:w="4320" w:type="dxa"/>
+            <w:shd w:val="clear" w:color="auto" w:fill="C5E0B3" w:themeFill="accent6" w:themeFillTint="66"/>
+            <w:vAlign w:val="center"/>
+          </w:tcPr>
+          <w:p>
+            <w:pPr>
+              <w:jc w:val="center"/>
+              <w:rPr>
+                <w:rFonts w:hint="eastAsia"/>
+                <w:b/>
+                <w:bCs/>
+                <w:noProof/>
+                <w:sz w:val="24"/>
+                <w:szCs w:val="24"/>
+              </w:rPr>
+            </w:pPr>
+            <w:r>
+              <w:rPr>
+                <w:rFonts w:hint="eastAsia"/>
+                <w:b/>
+                <w:bCs/>
+                <w:noProof/>
+                <w:sz w:val="24"/>
+                <w:szCs w:val="24"/>
+              </w:rPr>
+              <w:t>스킬</w:t>
+            </w:r>
+          </w:p>
+        </w:tc>
+        <w:tc>
+          <w:tcPr>
+            <w:tcW w:w="4554" w:type="dxa"/>
+            <w:gridSpan w:val="2"/>
+            <w:shd w:val="clear" w:color="auto" w:fill="C5E0B3" w:themeFill="accent6" w:themeFillTint="66"/>
+            <w:vAlign w:val="center"/>
+          </w:tcPr>
+          <w:p>
+            <w:pPr>
+              <w:jc w:val="center"/>
+              <w:rPr>
+                <w:b/>
+                <w:bCs/>
+                <w:sz w:val="24"/>
+                <w:szCs w:val="24"/>
+              </w:rPr>
+            </w:pPr>
+            <w:r>
+              <w:rPr>
+                <w:rFonts w:hint="eastAsia"/>
+                <w:b/>
+                <w:bCs/>
+                <w:sz w:val="24"/>
+                <w:szCs w:val="24"/>
+              </w:rPr>
+              <w:t>설명</w:t>
+            </w:r>
+          </w:p>
+        </w:tc>
+      </w:tr>
+      <w:tr>
+        <w:trPr>
+          <w:trHeight w:val="18"/>
+        </w:trPr>
+        <w:tc>
+          <w:tcPr>
+            <w:tcW w:w="4320" w:type="dxa"/>
+            <w:shd w:val="clear" w:color="auto" w:fill="C5E0B3" w:themeFill="accent6" w:themeFillTint="66"/>
+            <w:vAlign w:val="center"/>
+          </w:tcPr>
+          <w:p>
+            <w:pPr>
+              <w:jc w:val="center"/>
+              <w:rPr>
+                <w:rFonts w:hint="eastAsia"/>
+                <w:b/>
+                <w:bCs/>
+                <w:noProof/>
+                <w:sz w:val="24"/>
+                <w:szCs w:val="24"/>
+              </w:rPr>
+            </w:pPr>
+            <w:r>
+              <w:rPr>
+                <w:rFonts w:hint="eastAsia"/>
+                <w:b/>
+                <w:bCs/>
+                <w:noProof/>
+                <w:sz w:val="24"/>
+                <w:szCs w:val="24"/>
+              </w:rPr>
+              <w:t>예시 이미지</w:t>
+            </w:r>
+          </w:p>
+        </w:tc>
+        <w:tc>
+          <w:tcPr>
+            <w:tcW w:w="2369" w:type="dxa"/>
+            <w:shd w:val="clear" w:color="auto" w:fill="C5E0B3" w:themeFill="accent6" w:themeFillTint="66"/>
+            <w:vAlign w:val="center"/>
+          </w:tcPr>
+          <w:p>
+            <w:pPr>
+              <w:jc w:val="center"/>
+              <w:rPr>
+                <w:rFonts w:hint="eastAsia"/>
+                <w:b/>
+                <w:bCs/>
+                <w:sz w:val="24"/>
+                <w:szCs w:val="24"/>
+              </w:rPr>
+            </w:pPr>
+            <w:r>
+              <w:rPr>
+                <w:rFonts w:hint="eastAsia"/>
+                <w:b/>
+                <w:bCs/>
+                <w:sz w:val="24"/>
+                <w:szCs w:val="24"/>
+              </w:rPr>
+              <w:t>스킬 이름</w:t>
+            </w:r>
+          </w:p>
+        </w:tc>
+        <w:tc>
+          <w:tcPr>
+            <w:tcW w:w="2184" w:type="dxa"/>
+            <w:shd w:val="clear" w:color="auto" w:fill="C5E0B3" w:themeFill="accent6" w:themeFillTint="66"/>
+            <w:vAlign w:val="center"/>
+          </w:tcPr>
+          <w:p>
+            <w:pPr>
+              <w:jc w:val="center"/>
+              <w:rPr>
+                <w:rFonts w:hint="eastAsia"/>
+                <w:b/>
+                <w:bCs/>
+                <w:sz w:val="24"/>
+                <w:szCs w:val="24"/>
+              </w:rPr>
+            </w:pPr>
+            <w:proofErr w:type="spellStart"/>
+            <w:r>
+              <w:rPr>
+                <w:rFonts w:hint="eastAsia"/>
+                <w:b/>
+                <w:bCs/>
+                <w:sz w:val="24"/>
+                <w:szCs w:val="24"/>
+              </w:rPr>
+              <w:t>쿨타임</w:t>
+            </w:r>
+            <w:proofErr w:type="spellEnd"/>
+          </w:p>
+        </w:tc>
+      </w:tr>
+      <w:tr>
+        <w:trPr>
+          <w:trHeight w:val="25"/>
+        </w:trPr>
+        <w:tc>
+          <w:tcPr>
+            <w:tcW w:w="4320" w:type="dxa"/>
+            <w:vMerge w:val="restart"/>
+            <w:shd w:val="clear" w:color="auto" w:fill="FFFFFF" w:themeFill="background1"/>
+            <w:vAlign w:val="center"/>
+          </w:tcPr>
+          <w:p>
+            <w:pPr>
+              <w:jc w:val="center"/>
+              <w:rPr>
+                <w:noProof/>
+              </w:rPr>
+            </w:pPr>
+            <w:r>
+              <w:rPr>
+                <w:noProof/>
+              </w:rPr>
+              <w:drawing>
+                <wp:inline distT="0" distB="0" distL="0" distR="0" wp14:anchorId="77EA3FA1" wp14:editId="650B73E2">
+                  <wp:extent cx="2605267" cy="797285"/>
+                  <wp:effectExtent l="0" t="0" r="5080" b="3175"/>
+                  <wp:docPr id="16" name="그림 16"/>
+                  <wp:cNvGraphicFramePr>
+                    <a:graphicFrameLocks xmlns:a="http://schemas.openxmlformats.org/drawingml/2006/main" noChangeAspect="1"/>
+                  </wp:cNvGraphicFramePr>
+                  <a:graphic xmlns:a="http://schemas.openxmlformats.org/drawingml/2006/main">
+                    <a:graphicData uri="http://schemas.openxmlformats.org/drawingml/2006/picture">
+                      <pic:pic xmlns:pic="http://schemas.openxmlformats.org/drawingml/2006/picture">
+                        <pic:nvPicPr>
+                          <pic:cNvPr id="0" name="Picture 3"/>
+                          <pic:cNvPicPr>
+                            <a:picLocks noChangeAspect="1" noChangeArrowheads="1"/>
+                          </pic:cNvPicPr>
+                        </pic:nvPicPr>
+                        <pic:blipFill rotWithShape="1">
+                          <a:blip r:embed="rId15">
+                            <a:extLst>
+                              <a:ext uri="{28A0092B-C50C-407E-A947-70E740481C1C}">
+                                <a14:useLocalDpi xmlns:a14="http://schemas.microsoft.com/office/drawing/2010/main" val="0"/>
+                              </a:ext>
+                            </a:extLst>
+                          </a:blip>
+                          <a:srcRect l="38904" t="7071" r="943" b="62957"/>
+                          <a:stretch/>
+                        </pic:blipFill>
+                        <pic:spPr bwMode="auto">
+                          <a:xfrm>
+                            <a:off x="0" y="0"/>
+                            <a:ext cx="2716166" cy="831223"/>
+                          </a:xfrm>
+                          <a:prstGeom prst="rect">
+                            <a:avLst/>
+                          </a:prstGeom>
+                          <a:noFill/>
+                          <a:ln>
+                            <a:noFill/>
+                          </a:ln>
+                          <a:extLst>
+                            <a:ext uri="{53640926-AAD7-44D8-BBD7-CCE9431645EC}">
+                              <a14:shadowObscured xmlns:a14="http://schemas.microsoft.com/office/drawing/2010/main"/>
+                            </a:ext>
+                          </a:extLst>
+                        </pic:spPr>
+                      </pic:pic>
+                    </a:graphicData>
+                  </a:graphic>
+                </wp:inline>
+              </w:drawing>
+            </w:r>
+          </w:p>
+        </w:tc>
+        <w:tc>
+          <w:tcPr>
+            <w:tcW w:w="2369" w:type="dxa"/>
+            <w:vAlign w:val="center"/>
+          </w:tcPr>
+          <w:p>
+            <w:pPr>
+              <w:pStyle w:val="a4"/>
+              <w:ind w:leftChars="0" w:left="760"/>
+              <w:rPr>
+                <w:rFonts w:hint="eastAsia"/>
+              </w:rPr>
+            </w:pPr>
+            <w:r>
+              <w:rPr>
+                <w:rFonts w:hint="eastAsia"/>
+              </w:rPr>
+              <w:t>진주 발사!</w:t>
+            </w:r>
+          </w:p>
+        </w:tc>
+        <w:tc>
+          <w:tcPr>
+            <w:tcW w:w="2184" w:type="dxa"/>
+            <w:vAlign w:val="center"/>
+          </w:tcPr>
+          <w:p>
+            <w:pPr>
+              <w:pStyle w:val="a4"/>
+              <w:ind w:leftChars="0" w:left="760"/>
+              <w:rPr>
+                <w:rFonts w:hint="eastAsia"/>
+              </w:rPr>
+            </w:pPr>
+            <w:r>
+              <w:rPr>
+                <w:rFonts w:hint="eastAsia"/>
+              </w:rPr>
+              <w:t>6초</w:t>
+            </w:r>
+          </w:p>
+        </w:tc>
+      </w:tr>
+      <w:tr>
+        <w:trPr>
+          <w:trHeight w:val="511"/>
+        </w:trPr>
+        <w:tc>
+          <w:tcPr>
+            <w:tcW w:w="4320" w:type="dxa"/>
+            <w:vMerge/>
+            <w:shd w:val="clear" w:color="auto" w:fill="FFFFFF" w:themeFill="background1"/>
+            <w:vAlign w:val="center"/>
+          </w:tcPr>
+          <w:p>
+            <w:pPr>
+              <w:jc w:val="center"/>
+              <w:rPr>
+                <w:noProof/>
+              </w:rPr>
+            </w:pPr>
+          </w:p>
+        </w:tc>
+        <w:tc>
+          <w:tcPr>
+            <w:tcW w:w="4554" w:type="dxa"/>
+            <w:gridSpan w:val="2"/>
+            <w:vAlign w:val="center"/>
+          </w:tcPr>
+          <w:p>
+            <w:pPr>
+              <w:pStyle w:val="a4"/>
+              <w:ind w:leftChars="0" w:left="760"/>
+            </w:pPr>
+            <w:proofErr w:type="spellStart"/>
+            <w:r>
+              <w:rPr>
+                <w:rFonts w:hint="eastAsia"/>
+              </w:rPr>
+              <w:t>몸안에</w:t>
+            </w:r>
+            <w:proofErr w:type="spellEnd"/>
+            <w:r>
+              <w:rPr>
+                <w:rFonts w:hint="eastAsia"/>
+              </w:rPr>
+              <w:t xml:space="preserve"> 진주를 직선으로 발사합니다.</w:t>
+            </w:r>
+          </w:p>
+          <w:p>
+            <w:pPr>
+              <w:pStyle w:val="a4"/>
+              <w:ind w:leftChars="0" w:left="760"/>
+              <w:rPr>
+                <w:rFonts w:hint="eastAsia"/>
+              </w:rPr>
+            </w:pPr>
+            <w:r>
+              <w:rPr>
+                <w:rFonts w:hint="eastAsia"/>
+              </w:rPr>
+              <w:t xml:space="preserve">경로에 있는 모든 적에게 </w:t>
+            </w:r>
+            <w:r>
+              <w:t>(</w:t>
+            </w:r>
+            <w:r>
+              <w:rPr>
+                <w:rFonts w:hint="eastAsia"/>
+              </w:rPr>
+              <w:t>A</w:t>
+            </w:r>
+            <w:r>
+              <w:t>)</w:t>
+            </w:r>
+            <w:r>
+              <w:rPr>
+                <w:rFonts w:hint="eastAsia"/>
+              </w:rPr>
+              <w:t>급 데미지를 주고,</w:t>
+            </w:r>
+            <w:r>
+              <w:t>1</w:t>
+            </w:r>
+            <w:r>
+              <w:rPr>
+                <w:rFonts w:hint="eastAsia"/>
+              </w:rPr>
+              <w:t>m</w:t>
+            </w:r>
+            <w:r>
+              <w:t xml:space="preserve"> </w:t>
+            </w:r>
+            <w:r>
+              <w:rPr>
+                <w:rFonts w:hint="eastAsia"/>
+              </w:rPr>
+              <w:t xml:space="preserve">밀쳐내며 </w:t>
+            </w:r>
+            <w:r>
+              <w:t>2</w:t>
+            </w:r>
+            <w:r>
+              <w:rPr>
+                <w:rFonts w:hint="eastAsia"/>
+              </w:rPr>
+              <w:t xml:space="preserve">초 </w:t>
+            </w:r>
+            <w:proofErr w:type="spellStart"/>
+            <w:r>
+              <w:rPr>
+                <w:rFonts w:hint="eastAsia"/>
+              </w:rPr>
+              <w:t>기절시킨다</w:t>
+            </w:r>
+            <w:proofErr w:type="spellEnd"/>
+          </w:p>
+        </w:tc>
+      </w:tr>
+      <w:tr>
+        <w:trPr>
+          <w:trHeight w:val="18"/>
+        </w:trPr>
+        <w:tc>
+          <w:tcPr>
+            <w:tcW w:w="4320" w:type="dxa"/>
+            <w:vMerge w:val="restart"/>
+            <w:shd w:val="clear" w:color="auto" w:fill="FFFFFF" w:themeFill="background1"/>
+            <w:vAlign w:val="center"/>
+          </w:tcPr>
+          <w:p>
+            <w:pPr>
+              <w:jc w:val="center"/>
+              <w:rPr>
+                <w:noProof/>
+              </w:rPr>
+            </w:pPr>
+            <w:r>
+              <w:rPr>
+                <w:noProof/>
+              </w:rPr>
+              <w:drawing>
+                <wp:inline distT="0" distB="0" distL="0" distR="0" wp14:anchorId="5EFCDDEB" wp14:editId="3D5ACB4E">
+                  <wp:extent cx="1160060" cy="1083506"/>
+                  <wp:effectExtent l="0" t="0" r="2540" b="2540"/>
+                  <wp:docPr id="17" name="그림 17"/>
+                  <wp:cNvGraphicFramePr>
+                    <a:graphicFrameLocks xmlns:a="http://schemas.openxmlformats.org/drawingml/2006/main" noChangeAspect="1"/>
+                  </wp:cNvGraphicFramePr>
+                  <a:graphic xmlns:a="http://schemas.openxmlformats.org/drawingml/2006/main">
+                    <a:graphicData uri="http://schemas.openxmlformats.org/drawingml/2006/picture">
+                      <pic:pic xmlns:pic="http://schemas.openxmlformats.org/drawingml/2006/picture">
+                        <pic:nvPicPr>
+                          <pic:cNvPr id="0" name="Picture 4"/>
+                          <pic:cNvPicPr>
+                            <a:picLocks noChangeAspect="1" noChangeArrowheads="1"/>
+                          </pic:cNvPicPr>
+                        </pic:nvPicPr>
+                        <pic:blipFill rotWithShape="1">
+                          <a:blip r:embed="rId15">
+                            <a:extLst>
+                              <a:ext uri="{28A0092B-C50C-407E-A947-70E740481C1C}">
+                                <a14:useLocalDpi xmlns:a14="http://schemas.microsoft.com/office/drawing/2010/main" val="0"/>
+                              </a:ext>
+                            </a:extLst>
+                          </a:blip>
+                          <a:srcRect l="75422" t="36814" r="1661" b="32989"/>
+                          <a:stretch/>
+                        </pic:blipFill>
+                        <pic:spPr bwMode="auto">
+                          <a:xfrm>
+                            <a:off x="0" y="0"/>
+                            <a:ext cx="1171834" cy="1094503"/>
+                          </a:xfrm>
+                          <a:prstGeom prst="rect">
+                            <a:avLst/>
+                          </a:prstGeom>
+                          <a:noFill/>
+                          <a:ln>
+                            <a:noFill/>
+                          </a:ln>
+                          <a:extLst>
+                            <a:ext uri="{53640926-AAD7-44D8-BBD7-CCE9431645EC}">
+                              <a14:shadowObscured xmlns:a14="http://schemas.microsoft.com/office/drawing/2010/main"/>
+                            </a:ext>
+                          </a:extLst>
+                        </pic:spPr>
+                      </pic:pic>
+                    </a:graphicData>
+                  </a:graphic>
+                </wp:inline>
+              </w:drawing>
+            </w:r>
+          </w:p>
+        </w:tc>
+        <w:tc>
+          <w:tcPr>
+            <w:tcW w:w="2369" w:type="dxa"/>
+            <w:vAlign w:val="center"/>
+          </w:tcPr>
+          <w:p>
+            <w:pPr>
+              <w:pStyle w:val="a4"/>
+              <w:ind w:leftChars="0" w:left="760"/>
+              <w:rPr>
+                <w:rFonts w:hint="eastAsia"/>
+              </w:rPr>
+            </w:pPr>
+            <w:proofErr w:type="spellStart"/>
+            <w:r>
+              <w:rPr>
+                <w:rFonts w:hint="eastAsia"/>
+              </w:rPr>
+              <w:t>단단해지기</w:t>
+            </w:r>
+            <w:proofErr w:type="spellEnd"/>
+            <w:r>
+              <w:rPr>
+                <w:rFonts w:hint="eastAsia"/>
+              </w:rPr>
+              <w:t>!</w:t>
+            </w:r>
+          </w:p>
+        </w:tc>
+        <w:tc>
+          <w:tcPr>
+            <w:tcW w:w="2184" w:type="dxa"/>
+            <w:vAlign w:val="center"/>
+          </w:tcPr>
+          <w:p>
+            <w:pPr>
+              <w:pStyle w:val="a4"/>
+              <w:ind w:leftChars="0" w:left="760"/>
+              <w:rPr>
+                <w:rFonts w:hint="eastAsia"/>
+              </w:rPr>
+            </w:pPr>
+            <w:r>
+              <w:rPr>
+                <w:rFonts w:hint="eastAsia"/>
+              </w:rPr>
+              <w:t>7초</w:t>
+            </w:r>
+          </w:p>
+        </w:tc>
+      </w:tr>
+      <w:tr>
+        <w:trPr>
+          <w:trHeight w:val="586"/>
+        </w:trPr>
+        <w:tc>
+          <w:tcPr>
+            <w:tcW w:w="4320" w:type="dxa"/>
+            <w:vMerge/>
+            <w:shd w:val="clear" w:color="auto" w:fill="FFFFFF" w:themeFill="background1"/>
+            <w:vAlign w:val="center"/>
+          </w:tcPr>
+          <w:p>
+            <w:pPr>
+              <w:jc w:val="center"/>
+              <w:rPr>
+                <w:noProof/>
+              </w:rPr>
+            </w:pPr>
+          </w:p>
+        </w:tc>
+        <w:tc>
+          <w:tcPr>
+            <w:tcW w:w="4554" w:type="dxa"/>
+            <w:gridSpan w:val="2"/>
+            <w:vAlign w:val="center"/>
+          </w:tcPr>
+          <w:p>
+            <w:pPr>
+              <w:pStyle w:val="a4"/>
+              <w:ind w:leftChars="0" w:left="760"/>
+              <w:jc w:val="left"/>
+            </w:pPr>
+            <w:r>
+              <w:rPr>
+                <w:rFonts w:hint="eastAsia"/>
+              </w:rPr>
+              <w:t>즉시 입을 닫고 그 자리에 멈춥니다.</w:t>
+            </w:r>
+          </w:p>
+          <w:p>
+            <w:pPr>
+              <w:pStyle w:val="a4"/>
+              <w:ind w:leftChars="0" w:left="760"/>
+              <w:jc w:val="left"/>
+            </w:pPr>
+            <w:r>
+              <w:rPr>
+                <w:rFonts w:hint="eastAsia"/>
+              </w:rPr>
+              <w:t>3초 동안 무적 상태가 되고,</w:t>
+            </w:r>
+          </w:p>
+          <w:p>
+            <w:pPr>
+              <w:pStyle w:val="a4"/>
+              <w:ind w:leftChars="0" w:left="760"/>
+              <w:jc w:val="left"/>
+            </w:pPr>
+            <w:r>
+              <w:rPr>
+                <w:rFonts w:hint="eastAsia"/>
+              </w:rPr>
+              <w:t>끝나면</w:t>
+            </w:r>
+            <w:r>
+              <w:rPr>
+                <w:rFonts w:hint="eastAsia"/>
+              </w:rPr>
+              <w:t xml:space="preserve"> </w:t>
+            </w:r>
+            <w:r>
+              <w:rPr>
+                <w:rFonts w:hint="eastAsia"/>
+              </w:rPr>
+              <w:t xml:space="preserve">다음 스킬을 바로 </w:t>
+            </w:r>
+          </w:p>
+          <w:p>
+            <w:pPr>
+              <w:pStyle w:val="a4"/>
+              <w:ind w:leftChars="0" w:left="760"/>
+              <w:jc w:val="left"/>
+              <w:rPr>
+                <w:rFonts w:hint="eastAsia"/>
+              </w:rPr>
+            </w:pPr>
+            <w:r>
+              <w:rPr>
+                <w:rFonts w:hint="eastAsia"/>
+              </w:rPr>
+              <w:t>사용할 수 있게 됩니다.</w:t>
+            </w:r>
+          </w:p>
+        </w:tc>
+      </w:tr>
+      <w:tr>
+        <w:trPr>
+          <w:trHeight w:val="22"/>
+        </w:trPr>
+        <w:tc>
+          <w:tcPr>
+            <w:tcW w:w="4320" w:type="dxa"/>
+            <w:vMerge w:val="restart"/>
+            <w:shd w:val="clear" w:color="auto" w:fill="FFFFFF" w:themeFill="background1"/>
+            <w:vAlign w:val="center"/>
+          </w:tcPr>
+          <w:p>
+            <w:pPr>
+              <w:jc w:val="center"/>
+              <w:rPr>
+                <w:noProof/>
+              </w:rPr>
+            </w:pPr>
+          </w:p>
+          <w:p>
+            <w:pPr>
+              <w:jc w:val="center"/>
+              <w:rPr>
+                <w:noProof/>
+              </w:rPr>
+            </w:pPr>
+          </w:p>
+          <w:p>
+            <w:pPr>
+              <w:jc w:val="center"/>
+              <w:rPr>
+                <w:noProof/>
+              </w:rPr>
+            </w:pPr>
+            <w:r>
+              <w:rPr>
+                <w:noProof/>
+              </w:rPr>
+              <w:drawing>
+                <wp:inline distT="0" distB="0" distL="0" distR="0" wp14:anchorId="0CF25884" wp14:editId="4A4DAD84">
+                  <wp:extent cx="2565779" cy="758654"/>
+                  <wp:effectExtent l="0" t="0" r="6350" b="3810"/>
+                  <wp:docPr id="19" name="그림 19"/>
+                  <wp:cNvGraphicFramePr>
+                    <a:graphicFrameLocks xmlns:a="http://schemas.openxmlformats.org/drawingml/2006/main" noChangeAspect="1"/>
+                  </wp:cNvGraphicFramePr>
+                  <a:graphic xmlns:a="http://schemas.openxmlformats.org/drawingml/2006/main">
+                    <a:graphicData uri="http://schemas.openxmlformats.org/drawingml/2006/picture">
+                      <pic:pic xmlns:pic="http://schemas.openxmlformats.org/drawingml/2006/picture">
+                        <pic:nvPicPr>
+                          <pic:cNvPr id="0" name="Picture 5"/>
+                          <pic:cNvPicPr>
+                            <a:picLocks noChangeAspect="1" noChangeArrowheads="1"/>
+                          </pic:cNvPicPr>
+                        </pic:nvPicPr>
+                        <pic:blipFill rotWithShape="1">
+                          <a:blip r:embed="rId15" cstate="print">
+                            <a:extLst>
+                              <a:ext uri="{28A0092B-C50C-407E-A947-70E740481C1C}">
+                                <a14:useLocalDpi xmlns:a14="http://schemas.microsoft.com/office/drawing/2010/main" val="0"/>
+                              </a:ext>
+                            </a:extLst>
+                          </a:blip>
+                          <a:srcRect l="28881" t="67342" r="1888" b="3685"/>
+                          <a:stretch/>
+                        </pic:blipFill>
+                        <pic:spPr bwMode="auto">
+                          <a:xfrm>
+                            <a:off x="0" y="0"/>
+                            <a:ext cx="2689332" cy="795186"/>
+                          </a:xfrm>
+                          <a:prstGeom prst="rect">
+                            <a:avLst/>
+                          </a:prstGeom>
+                          <a:noFill/>
+                          <a:ln>
+                            <a:noFill/>
+                          </a:ln>
+                          <a:extLst>
+                            <a:ext uri="{53640926-AAD7-44D8-BBD7-CCE9431645EC}">
+                              <a14:shadowObscured xmlns:a14="http://schemas.microsoft.com/office/drawing/2010/main"/>
+                            </a:ext>
+                          </a:extLst>
+                        </pic:spPr>
+                      </pic:pic>
+                    </a:graphicData>
+                  </a:graphic>
+                </wp:inline>
+              </w:drawing>
+            </w:r>
+          </w:p>
+          <w:p>
+            <w:pPr>
+              <w:jc w:val="center"/>
+              <w:rPr>
+                <w:noProof/>
+              </w:rPr>
+            </w:pPr>
+          </w:p>
+          <w:p>
+            <w:pPr>
+              <w:jc w:val="center"/>
+              <w:rPr>
+                <w:noProof/>
+              </w:rPr>
+            </w:pPr>
+          </w:p>
+          <w:p>
+            <w:pPr>
+              <w:jc w:val="center"/>
+              <w:rPr>
+                <w:rFonts w:hint="eastAsia"/>
+                <w:noProof/>
+              </w:rPr>
+            </w:pPr>
+          </w:p>
+        </w:tc>
+        <w:tc>
+          <w:tcPr>
+            <w:tcW w:w="2369" w:type="dxa"/>
+            <w:vAlign w:val="center"/>
+          </w:tcPr>
+          <w:p>
+            <w:pPr>
+              <w:ind w:firstLineChars="400" w:firstLine="800"/>
+              <w:rPr>
+                <w:rFonts w:hint="eastAsia"/>
+              </w:rPr>
+            </w:pPr>
+            <w:r>
+              <w:rPr>
+                <w:rFonts w:hint="eastAsia"/>
+              </w:rPr>
+              <w:t>회전 회오리</w:t>
+            </w:r>
+            <w:r>
+              <w:rPr>
+                <w:rFonts w:hint="eastAsia"/>
+              </w:rPr>
+              <w:t>!</w:t>
+            </w:r>
+          </w:p>
+        </w:tc>
+        <w:tc>
+          <w:tcPr>
+            <w:tcW w:w="2184" w:type="dxa"/>
+            <w:vAlign w:val="center"/>
+          </w:tcPr>
+          <w:p>
+            <w:pPr>
+              <w:rPr>
+                <w:rFonts w:hint="eastAsia"/>
+              </w:rPr>
+            </w:pPr>
+            <w:r>
+              <w:rPr>
+                <w:rFonts w:hint="eastAsia"/>
+              </w:rPr>
+              <w:t xml:space="preserve"> </w:t>
+            </w:r>
+            <w:r>
+              <w:t xml:space="preserve">      5</w:t>
+            </w:r>
+            <w:r>
+              <w:rPr>
+                <w:rFonts w:hint="eastAsia"/>
+              </w:rPr>
+              <w:t>초</w:t>
+            </w:r>
+          </w:p>
+        </w:tc>
+      </w:tr>
+      <w:tr>
+        <w:trPr>
+          <w:trHeight w:val="688"/>
+        </w:trPr>
+        <w:tc>
+          <w:tcPr>
+            <w:tcW w:w="4320" w:type="dxa"/>
+            <w:vMerge/>
+            <w:shd w:val="clear" w:color="auto" w:fill="FFFFFF" w:themeFill="background1"/>
+            <w:vAlign w:val="center"/>
+          </w:tcPr>
+          <w:p>
+            <w:pPr>
+              <w:jc w:val="center"/>
+              <w:rPr>
+                <w:noProof/>
+              </w:rPr>
+            </w:pPr>
+          </w:p>
+        </w:tc>
+        <w:tc>
+          <w:tcPr>
+            <w:tcW w:w="4554" w:type="dxa"/>
+            <w:gridSpan w:val="2"/>
+            <w:vAlign w:val="center"/>
+          </w:tcPr>
+          <w:p>
+            <w:pPr>
+              <w:pStyle w:val="a8"/>
+              <w:jc w:val="left"/>
+            </w:pPr>
+            <w:r>
+              <w:rPr>
+                <w:rFonts w:hint="eastAsia"/>
+              </w:rPr>
+              <w:t xml:space="preserve"> </w:t>
+            </w:r>
+            <w:r>
+              <w:t xml:space="preserve">      </w:t>
+            </w:r>
+            <w:r>
+              <w:rPr>
+                <w:rFonts w:hint="eastAsia"/>
+              </w:rPr>
+              <w:t>껍질을 닫고 고속으로 이동합니다.</w:t>
+            </w:r>
+          </w:p>
+          <w:p>
+            <w:pPr>
+              <w:pStyle w:val="a8"/>
+              <w:jc w:val="left"/>
+            </w:pPr>
+            <w:r>
+              <w:rPr>
+                <w:rFonts w:hint="eastAsia"/>
+              </w:rPr>
+              <w:t xml:space="preserve"> </w:t>
+            </w:r>
+            <w:r>
+              <w:t xml:space="preserve">      </w:t>
+            </w:r>
+            <w:r>
+              <w:rPr>
+                <w:rFonts w:hint="eastAsia"/>
+              </w:rPr>
+              <w:t>이동중인 조개군과 부딪힌 적에게</w:t>
+            </w:r>
+          </w:p>
+          <w:p>
+            <w:pPr>
+              <w:pStyle w:val="a8"/>
+              <w:jc w:val="left"/>
+            </w:pPr>
+            <w:r>
+              <w:t xml:space="preserve">       1</w:t>
+            </w:r>
+            <w:r>
+              <w:rPr>
+                <w:rFonts w:hint="eastAsia"/>
+              </w:rPr>
+              <w:t xml:space="preserve">회 </w:t>
+            </w:r>
+            <w:r>
+              <w:t>(</w:t>
+            </w:r>
+            <w:r>
+              <w:rPr>
+                <w:rFonts w:hint="eastAsia"/>
+              </w:rPr>
+              <w:t>B</w:t>
+            </w:r>
+            <w:r>
+              <w:t>)</w:t>
+            </w:r>
+            <w:r>
+              <w:rPr>
+                <w:rFonts w:hint="eastAsia"/>
+              </w:rPr>
+              <w:t xml:space="preserve">급 데미지를 주고 </w:t>
+            </w:r>
+            <w:r>
+              <w:t>1</w:t>
+            </w:r>
+            <w:r>
+              <w:rPr>
+                <w:rFonts w:hint="eastAsia"/>
+              </w:rPr>
+              <w:t>.</w:t>
+            </w:r>
+            <w:r>
+              <w:t>5</w:t>
+            </w:r>
+            <w:r>
+              <w:rPr>
+                <w:rFonts w:hint="eastAsia"/>
+              </w:rPr>
+              <w:t>초 동안</w:t>
+            </w:r>
+          </w:p>
+          <w:p>
+            <w:pPr>
+              <w:pStyle w:val="a8"/>
+              <w:jc w:val="left"/>
+            </w:pPr>
+            <w:r>
+              <w:t xml:space="preserve">       </w:t>
+            </w:r>
+            <w:proofErr w:type="spellStart"/>
+            <w:r>
+              <w:rPr>
+                <w:rFonts w:hint="eastAsia"/>
+              </w:rPr>
+              <w:t>기절시킵니다</w:t>
+            </w:r>
+            <w:proofErr w:type="spellEnd"/>
+            <w:r>
+              <w:rPr>
+                <w:rFonts w:hint="eastAsia"/>
+              </w:rPr>
+              <w:t>.</w:t>
+            </w:r>
+            <w:r>
+              <w:t xml:space="preserve">  </w:t>
+            </w:r>
+          </w:p>
+          <w:p>
+            <w:pPr>
+              <w:pStyle w:val="a8"/>
+              <w:rPr>
+                <w:rFonts w:hint="eastAsia"/>
+              </w:rPr>
+            </w:pPr>
+          </w:p>
+        </w:tc>
+      </w:tr>
+    </w:tbl>
+    <w:p>
+      <w:pPr>
+        <w:pStyle w:val="2"/>
+      </w:pPr>
+      <w:r>
+        <w:rPr>
+          <w:rFonts w:hint="eastAsia"/>
+        </w:rPr>
+        <w:lastRenderedPageBreak/>
+        <w:t>2</w:t>
+      </w:r>
+      <w:r>
+        <w:t xml:space="preserve">-3. </w:t>
+      </w:r>
+      <w:r>
+        <w:rPr>
+          <w:rFonts w:hint="eastAsia"/>
+        </w:rPr>
+        <w:t>토끼임!</w:t>
+      </w:r>
+    </w:p>
+    <w:p>
+      <w:pPr>
+        <w:pStyle w:val="3"/>
+        <w:ind w:leftChars="5" w:left="110" w:right="200" w:hangingChars="50" w:hanging="100"/>
+        <w:rPr>
+          <w:rFonts w:hint="eastAsia"/>
+        </w:rPr>
+      </w:pPr>
+      <w:r>
+        <w:rPr>
+          <w:rFonts w:hint="eastAsia"/>
+        </w:rPr>
+        <w:t>2</w:t>
+      </w:r>
+      <w:r>
+        <w:t>-2-1.</w:t>
+      </w:r>
+      <w:r>
+        <w:rPr>
+          <w:rFonts w:hint="eastAsia"/>
+        </w:rPr>
+        <w:t>프로필 및 패시브</w:t>
+      </w:r>
+    </w:p>
+    <w:tbl>
+      <w:tblPr>
+        <w:tblStyle w:val="a3"/>
+        <w:tblW w:w="8883" w:type="dxa"/>
+        <w:tblLook w:val="04A0" w:firstRow="1" w:lastRow="0" w:firstColumn="1" w:lastColumn="0" w:noHBand="0" w:noVBand="1"/>
+      </w:tblPr>
+      <w:tblGrid>
+        <w:gridCol w:w="3347"/>
+        <w:gridCol w:w="1256"/>
+        <w:gridCol w:w="2139"/>
+        <w:gridCol w:w="2141"/>
+      </w:tblGrid>
+      <w:tr>
+        <w:trPr>
+          <w:trHeight w:val="248"/>
+        </w:trPr>
+        <w:tc>
+          <w:tcPr>
+            <w:tcW w:w="3347" w:type="dxa"/>
+            <w:vMerge w:val="restart"/>
+            <w:shd w:val="clear" w:color="auto" w:fill="C5E0B3" w:themeFill="accent6" w:themeFillTint="66"/>
+          </w:tcPr>
+          <w:p>
+            <w:pPr>
+              <w:jc w:val="center"/>
+            </w:pPr>
+            <w:r>
+              <w:rPr>
+                <w:noProof/>
+              </w:rPr>
+              <w:drawing>
+                <wp:inline distT="0" distB="0" distL="0" distR="0" wp14:anchorId="0CF34078" wp14:editId="6AFCE5B3">
+                  <wp:extent cx="1828800" cy="1729047"/>
+                  <wp:effectExtent l="0" t="0" r="0" b="0"/>
+                  <wp:docPr id="25" name="그림 25"/>
+                  <wp:cNvGraphicFramePr>
+                    <a:graphicFrameLocks xmlns:a="http://schemas.openxmlformats.org/drawingml/2006/main" noChangeAspect="1"/>
+                  </wp:cNvGraphicFramePr>
+                  <a:graphic xmlns:a="http://schemas.openxmlformats.org/drawingml/2006/main">
+                    <a:graphicData uri="http://schemas.openxmlformats.org/drawingml/2006/picture">
+                      <pic:pic xmlns:pic="http://schemas.openxmlformats.org/drawingml/2006/picture">
+                        <pic:nvPicPr>
+                          <pic:cNvPr id="0" name="Picture 6"/>
+                          <pic:cNvPicPr>
+                            <a:picLocks noChangeAspect="1" noChangeArrowheads="1"/>
+                          </pic:cNvPicPr>
+                        </pic:nvPicPr>
+                        <pic:blipFill rotWithShape="1">
+                          <a:blip r:embed="rId16">
+                            <a:extLst>
+                              <a:ext uri="{BEBA8EAE-BF5A-486C-A8C5-ECC9F3942E4B}">
+                                <a14:imgProps xmlns:a14="http://schemas.microsoft.com/office/drawing/2010/main">
+                                  <a14:imgLayer r:embed="rId17">
+                                    <a14:imgEffect>
+                                      <a14:backgroundRemoval t="3502" b="31516" l="2625" r="23629">
+                                        <a14:foregroundMark x1="11250" y1="15464" x2="13125" y2="22533"/>
+                                        <a14:foregroundMark x1="8333" y1="17820" x2="11250" y2="14138"/>
+                                        <a14:foregroundMark x1="11667" y1="12813" x2="8021" y2="24153"/>
+                                        <a14:foregroundMark x1="8021" y1="24153" x2="14583" y2="21944"/>
+                                        <a14:foregroundMark x1="16067" y1="17295" x2="18646" y2="24890"/>
+                                        <a14:foregroundMark x1="13646" y1="10162" x2="14776" y2="13490"/>
+                                        <a14:foregroundMark x1="10938" y1="24890" x2="9792" y2="26951"/>
+                                        <a14:foregroundMark x1="20521" y1="20471" x2="18646" y2="20471"/>
+                                        <a14:foregroundMark x1="13854" y1="7069" x2="12604" y2="15464"/>
+                                        <a14:backgroundMark x1="15313" y1="14138" x2="17708" y2="14875"/>
+                                        <a14:backgroundMark x1="15521" y1="13844" x2="16667" y2="13108"/>
+                                        <a14:backgroundMark x1="15000" y1="14433" x2="18333" y2="10751"/>
+                                        <a14:backgroundMark x1="14583" y1="13844" x2="17188" y2="14875"/>
+                                      </a14:backgroundRemoval>
+                                    </a14:imgEffect>
+                                  </a14:imgLayer>
+                                </a14:imgProps>
+                              </a:ext>
+                              <a:ext uri="{28A0092B-C50C-407E-A947-70E740481C1C}">
+                                <a14:useLocalDpi xmlns:a14="http://schemas.microsoft.com/office/drawing/2010/main" val="0"/>
+                              </a:ext>
+                            </a:extLst>
+                          </a:blip>
+                          <a:srcRect r="73746" b="64982"/>
+                          <a:stretch/>
+                        </pic:blipFill>
+                        <pic:spPr bwMode="auto">
+                          <a:xfrm>
+                            <a:off x="0" y="0"/>
+                            <a:ext cx="1838805" cy="1738506"/>
+                          </a:xfrm>
+                          <a:prstGeom prst="rect">
+                            <a:avLst/>
+                          </a:prstGeom>
+                          <a:noFill/>
+                          <a:ln>
+                            <a:noFill/>
+                          </a:ln>
+                          <a:extLst>
+                            <a:ext uri="{53640926-AAD7-44D8-BBD7-CCE9431645EC}">
+                              <a14:shadowObscured xmlns:a14="http://schemas.microsoft.com/office/drawing/2010/main"/>
+                            </a:ext>
+                          </a:extLst>
+                        </pic:spPr>
+                      </pic:pic>
+                    </a:graphicData>
+                  </a:graphic>
+                </wp:inline>
+              </w:drawing>
+            </w:r>
+          </w:p>
+          <w:p>
+            <w:pPr>
+              <w:jc w:val="center"/>
+            </w:pPr>
+            <w:r>
+              <w:rPr>
+                <w:rFonts w:hint="eastAsia"/>
+              </w:rPr>
+              <w:t>(원화 작업 시 이미지 대처)</w:t>
+            </w:r>
+          </w:p>
+        </w:tc>
+        <w:tc>
+          <w:tcPr>
+            <w:tcW w:w="1256" w:type="dxa"/>
+            <w:shd w:val="clear" w:color="auto" w:fill="C5E0B3" w:themeFill="accent6" w:themeFillTint="66"/>
+            <w:vAlign w:val="center"/>
+          </w:tcPr>
+          <w:p>
+            <w:pPr>
+              <w:jc w:val="center"/>
+              <w:rPr>
+                <w:b/>
+                <w:bCs/>
+              </w:rPr>
+            </w:pPr>
+            <w:r>
+              <w:rPr>
+                <w:rFonts w:hint="eastAsia"/>
+                <w:b/>
+                <w:bCs/>
+              </w:rPr>
+              <w:t>이름</w:t>
+            </w:r>
+          </w:p>
+        </w:tc>
+        <w:tc>
+          <w:tcPr>
+            <w:tcW w:w="4280" w:type="dxa"/>
+            <w:gridSpan w:val="2"/>
+          </w:tcPr>
+          <w:p>
+            <w:r>
+              <w:rPr>
+                <w:rFonts w:hint="eastAsia"/>
+              </w:rPr>
+              <w:t>토끼임!</w:t>
+            </w:r>
+          </w:p>
+        </w:tc>
+      </w:tr>
+      <w:tr>
+        <w:trPr>
+          <w:trHeight w:val="196"/>
+        </w:trPr>
+        <w:tc>
+          <w:tcPr>
+            <w:tcW w:w="3347" w:type="dxa"/>
+            <w:vMerge/>
+            <w:shd w:val="clear" w:color="auto" w:fill="C5E0B3" w:themeFill="accent6" w:themeFillTint="66"/>
+          </w:tcPr>
+          <w:p>
+            <w:pPr>
+              <w:jc w:val="center"/>
+              <w:rPr>
+                <w:noProof/>
+              </w:rPr>
+            </w:pPr>
+          </w:p>
+        </w:tc>
+        <w:tc>
+          <w:tcPr>
+            <w:tcW w:w="1256" w:type="dxa"/>
+            <w:shd w:val="clear" w:color="auto" w:fill="C5E0B3" w:themeFill="accent6" w:themeFillTint="66"/>
+            <w:vAlign w:val="center"/>
+          </w:tcPr>
+          <w:p>
+            <w:pPr>
+              <w:jc w:val="center"/>
+              <w:rPr>
+                <w:b/>
+                <w:bCs/>
+              </w:rPr>
+            </w:pPr>
+            <w:r>
+              <w:rPr>
+                <w:rFonts w:hint="eastAsia"/>
+                <w:b/>
+                <w:bCs/>
+              </w:rPr>
+              <w:t>종족</w:t>
+            </w:r>
+          </w:p>
+        </w:tc>
+        <w:tc>
+          <w:tcPr>
+            <w:tcW w:w="4280" w:type="dxa"/>
+            <w:gridSpan w:val="2"/>
+          </w:tcPr>
+          <w:p>
+            <w:pPr>
+              <w:rPr>
+                <w:rFonts w:hint="eastAsia"/>
+              </w:rPr>
+            </w:pPr>
+            <w:r>
+              <w:rPr>
+                <w:rFonts w:hint="eastAsia"/>
+              </w:rPr>
+              <w:t>토끼</w:t>
+            </w:r>
+          </w:p>
+        </w:tc>
+      </w:tr>
+      <w:tr>
+        <w:trPr>
+          <w:trHeight w:val="949"/>
+        </w:trPr>
+        <w:tc>
+          <w:tcPr>
+            <w:tcW w:w="3347" w:type="dxa"/>
+            <w:vMerge/>
+            <w:shd w:val="clear" w:color="auto" w:fill="C5E0B3" w:themeFill="accent6" w:themeFillTint="66"/>
+          </w:tcPr>
+          <w:p>
+            <w:pPr>
+              <w:jc w:val="center"/>
+              <w:rPr>
+                <w:noProof/>
+              </w:rPr>
+            </w:pPr>
+          </w:p>
+        </w:tc>
+        <w:tc>
+          <w:tcPr>
+            <w:tcW w:w="1256" w:type="dxa"/>
+            <w:shd w:val="clear" w:color="auto" w:fill="C5E0B3" w:themeFill="accent6" w:themeFillTint="66"/>
+            <w:vAlign w:val="center"/>
+          </w:tcPr>
+          <w:p>
+            <w:pPr>
+              <w:jc w:val="center"/>
+              <w:rPr>
+                <w:rFonts w:hint="eastAsia"/>
+                <w:b/>
+                <w:bCs/>
+              </w:rPr>
+            </w:pPr>
+            <w:r>
+              <w:rPr>
+                <w:rFonts w:hint="eastAsia"/>
+                <w:b/>
+                <w:bCs/>
+              </w:rPr>
+              <w:t>설</w:t>
+            </w:r>
+            <w:r>
+              <w:rPr>
+                <w:rFonts w:hint="eastAsia"/>
+                <w:b/>
+                <w:bCs/>
+              </w:rPr>
+              <w:t>명</w:t>
+            </w:r>
+          </w:p>
+        </w:tc>
+        <w:tc>
+          <w:tcPr>
+            <w:tcW w:w="4280" w:type="dxa"/>
+            <w:gridSpan w:val="2"/>
+            <w:vAlign w:val="center"/>
+          </w:tcPr>
+          <w:p>
+            <w:pPr>
+              <w:rPr>
+                <w:rFonts w:hint="eastAsia"/>
+              </w:rPr>
+            </w:pPr>
+            <w:r>
+              <w:rPr>
+                <w:rFonts w:hint="eastAsia"/>
+              </w:rPr>
+              <w:t xml:space="preserve"> 빠른 기동성과 우수한 이동기를 가진</w:t>
+            </w:r>
+          </w:p>
+          <w:p>
+            <w:pPr>
+              <w:rPr>
+                <w:rFonts w:hint="eastAsia"/>
+              </w:rPr>
+            </w:pPr>
+            <w:r>
+              <w:rPr>
+                <w:rFonts w:hint="eastAsia"/>
+              </w:rPr>
+              <w:t xml:space="preserve"> 스피드한 딜러입니다.</w:t>
+            </w:r>
+          </w:p>
+        </w:tc>
+      </w:tr>
+      <w:tr>
+        <w:trPr>
+          <w:trHeight w:val="368"/>
+        </w:trPr>
+        <w:tc>
+          <w:tcPr>
+            <w:tcW w:w="3347" w:type="dxa"/>
+            <w:vMerge/>
+            <w:shd w:val="clear" w:color="auto" w:fill="C5E0B3" w:themeFill="accent6" w:themeFillTint="66"/>
+          </w:tcPr>
+          <w:p>
+            <w:pPr>
+              <w:jc w:val="center"/>
+              <w:rPr>
+                <w:noProof/>
+              </w:rPr>
+            </w:pPr>
+          </w:p>
+        </w:tc>
+        <w:tc>
+          <w:tcPr>
+            <w:tcW w:w="1256" w:type="dxa"/>
+            <w:vMerge w:val="restart"/>
+            <w:shd w:val="clear" w:color="auto" w:fill="C5E0B3" w:themeFill="accent6" w:themeFillTint="66"/>
+            <w:vAlign w:val="center"/>
+          </w:tcPr>
+          <w:p>
+            <w:pPr>
+              <w:jc w:val="center"/>
+              <w:rPr>
+                <w:rFonts w:hint="eastAsia"/>
+                <w:b/>
+                <w:bCs/>
+              </w:rPr>
+            </w:pPr>
+            <w:r>
+              <w:rPr>
+                <w:rFonts w:hint="eastAsia"/>
+                <w:b/>
+                <w:bCs/>
+              </w:rPr>
+              <w:t>패시브</w:t>
+            </w:r>
+          </w:p>
+        </w:tc>
+        <w:tc>
+          <w:tcPr>
+            <w:tcW w:w="2139" w:type="dxa"/>
+            <w:shd w:val="clear" w:color="auto" w:fill="C5E0B3" w:themeFill="accent6" w:themeFillTint="66"/>
+            <w:vAlign w:val="center"/>
+          </w:tcPr>
+          <w:p>
+            <w:pPr>
+              <w:pStyle w:val="a4"/>
+              <w:ind w:leftChars="0" w:left="760"/>
+              <w:rPr>
+                <w:rFonts w:hint="eastAsia"/>
+              </w:rPr>
+            </w:pPr>
+            <w:r>
+              <w:rPr>
+                <w:rFonts w:hint="eastAsia"/>
+              </w:rPr>
+              <w:t>이름</w:t>
+            </w:r>
+          </w:p>
+        </w:tc>
+        <w:tc>
+          <w:tcPr>
+            <w:tcW w:w="2140" w:type="dxa"/>
+            <w:vAlign w:val="center"/>
+          </w:tcPr>
+          <w:p>
+            <w:pPr>
+              <w:rPr>
+                <w:rFonts w:hint="eastAsia"/>
+              </w:rPr>
+            </w:pPr>
+            <w:r>
+              <w:rPr>
+                <w:rFonts w:hint="eastAsia"/>
+              </w:rPr>
+              <w:t>토끼는 빨라!</w:t>
+            </w:r>
+          </w:p>
+        </w:tc>
+      </w:tr>
+      <w:tr>
+        <w:trPr>
+          <w:trHeight w:val="1289"/>
+        </w:trPr>
+        <w:tc>
+          <w:tcPr>
+            <w:tcW w:w="3347" w:type="dxa"/>
+            <w:vMerge/>
+            <w:shd w:val="clear" w:color="auto" w:fill="C5E0B3" w:themeFill="accent6" w:themeFillTint="66"/>
+          </w:tcPr>
+          <w:p>
+            <w:pPr>
+              <w:jc w:val="center"/>
+              <w:rPr>
+                <w:noProof/>
+              </w:rPr>
+            </w:pPr>
+          </w:p>
+        </w:tc>
+        <w:tc>
+          <w:tcPr>
+            <w:tcW w:w="1256" w:type="dxa"/>
+            <w:vMerge/>
+            <w:shd w:val="clear" w:color="auto" w:fill="C5E0B3" w:themeFill="accent6" w:themeFillTint="66"/>
+            <w:vAlign w:val="center"/>
+          </w:tcPr>
+          <w:p>
+            <w:pPr>
+              <w:jc w:val="center"/>
+              <w:rPr>
+                <w:rFonts w:hint="eastAsia"/>
+                <w:b/>
+                <w:bCs/>
+              </w:rPr>
+            </w:pPr>
+          </w:p>
+        </w:tc>
+        <w:tc>
+          <w:tcPr>
+            <w:tcW w:w="4280" w:type="dxa"/>
+            <w:gridSpan w:val="2"/>
+            <w:vAlign w:val="center"/>
+          </w:tcPr>
+          <w:p>
+            <w:r>
+              <w:rPr>
+                <w:rFonts w:hint="eastAsia"/>
+              </w:rPr>
+              <w:t xml:space="preserve">액티브 스킬 사용 후 </w:t>
+            </w:r>
+            <w:r>
+              <w:t>3</w:t>
+            </w:r>
+            <w:r>
+              <w:rPr>
+                <w:rFonts w:hint="eastAsia"/>
+              </w:rPr>
+              <w:t>초간 이동속도가</w:t>
+            </w:r>
+          </w:p>
+          <w:p>
+            <w:r>
+              <w:rPr>
+                <w:rFonts w:hint="eastAsia"/>
+              </w:rPr>
+              <w:t>3</w:t>
+            </w:r>
+            <w:r>
+              <w:t xml:space="preserve">0% </w:t>
+            </w:r>
+            <w:r>
+              <w:rPr>
+                <w:rFonts w:hint="eastAsia"/>
+              </w:rPr>
+              <w:t>증가합니다.</w:t>
+            </w:r>
+            <w:r>
+              <w:t xml:space="preserve"> </w:t>
+            </w:r>
+            <w:r>
+              <w:rPr>
+                <w:rFonts w:hint="eastAsia"/>
+              </w:rPr>
+              <w:t xml:space="preserve">체력이 </w:t>
+            </w:r>
+            <w:r>
+              <w:t xml:space="preserve">50% </w:t>
+            </w:r>
+            <w:r>
+              <w:rPr>
+                <w:rFonts w:hint="eastAsia"/>
+              </w:rPr>
+              <w:t>이하이면</w:t>
+            </w:r>
+          </w:p>
+          <w:p>
+            <w:r>
+              <w:rPr>
+                <w:rFonts w:hint="eastAsia"/>
+              </w:rPr>
+              <w:t xml:space="preserve">항상 이동 속도가 </w:t>
+            </w:r>
+            <w:r>
+              <w:t xml:space="preserve">20% </w:t>
+            </w:r>
+            <w:r>
+              <w:rPr>
+                <w:rFonts w:hint="eastAsia"/>
+              </w:rPr>
+              <w:t>증가합니다</w:t>
+            </w:r>
+            <w:r>
+              <w:t>,</w:t>
+            </w:r>
+          </w:p>
+          <w:p>
+            <w:r>
+              <w:rPr>
+                <w:rFonts w:hint="eastAsia"/>
+              </w:rPr>
+              <w:t>기본 이동속도가 가장 빠릅니다.</w:t>
+            </w:r>
+            <w:r>
+              <w:t xml:space="preserve"> </w:t>
+            </w:r>
+          </w:p>
+          <w:p>
+            <w:pPr>
+              <w:rPr>
+                <w:rFonts w:hint="eastAsia"/>
+              </w:rPr>
+            </w:pPr>
+            <w:r>
+              <w:rPr>
+                <w:rFonts w:hint="eastAsia"/>
+              </w:rPr>
+              <w:t>대신 체력이 가장 적습니다.</w:t>
+            </w:r>
+          </w:p>
+        </w:tc>
+      </w:tr>
+    </w:tbl>
+    <w:p>
+      <w:pPr>
+        <w:rPr>
+          <w:rFonts w:hint="eastAsia"/>
+        </w:rPr>
+      </w:pPr>
+    </w:p>
+    <w:p>
+      <w:pPr>
+        <w:pStyle w:val="3"/>
+        <w:ind w:leftChars="0" w:right="200" w:hangingChars="50" w:hanging="100"/>
+        <w:rPr>
+          <w:rFonts w:hint="eastAsia"/>
+        </w:rPr>
+      </w:pPr>
+      <w:r>
+        <w:t xml:space="preserve">2-2-1 </w:t>
+      </w:r>
+      <w:r>
+        <w:rPr>
+          <w:rFonts w:hint="eastAsia"/>
+        </w:rPr>
+        <w:t>스킬 컨셉</w:t>
+      </w:r>
+    </w:p>
+    <w:tbl>
+      <w:tblPr>
+        <w:tblStyle w:val="a3"/>
+        <w:tblW w:w="0" w:type="auto"/>
+        <w:tblLook w:val="04A0" w:firstRow="1" w:lastRow="0" w:firstColumn="1" w:lastColumn="0" w:noHBand="0" w:noVBand="1"/>
+      </w:tblPr>
+      <w:tblGrid>
+        <w:gridCol w:w="4384"/>
+        <w:gridCol w:w="2405"/>
+        <w:gridCol w:w="2216"/>
+      </w:tblGrid>
+      <w:tr>
+        <w:trPr>
+          <w:trHeight w:val="14"/>
+        </w:trPr>
+        <w:tc>
+          <w:tcPr>
+            <w:tcW w:w="4384" w:type="dxa"/>
+            <w:shd w:val="clear" w:color="auto" w:fill="C5E0B3" w:themeFill="accent6" w:themeFillTint="66"/>
+            <w:vAlign w:val="center"/>
+          </w:tcPr>
+          <w:p>
+            <w:pPr>
+              <w:jc w:val="center"/>
+              <w:rPr>
+                <w:rFonts w:hint="eastAsia"/>
+                <w:b/>
+                <w:bCs/>
+                <w:noProof/>
+                <w:sz w:val="24"/>
+                <w:szCs w:val="24"/>
+              </w:rPr>
+            </w:pPr>
+            <w:r>
+              <w:rPr>
+                <w:rFonts w:hint="eastAsia"/>
+                <w:b/>
+                <w:bCs/>
+                <w:noProof/>
+                <w:sz w:val="24"/>
+                <w:szCs w:val="24"/>
+              </w:rPr>
+              <w:t>스킬</w:t>
+            </w:r>
+          </w:p>
+        </w:tc>
+        <w:tc>
+          <w:tcPr>
+            <w:tcW w:w="4621" w:type="dxa"/>
+            <w:gridSpan w:val="2"/>
+            <w:shd w:val="clear" w:color="auto" w:fill="C5E0B3" w:themeFill="accent6" w:themeFillTint="66"/>
+            <w:vAlign w:val="center"/>
+          </w:tcPr>
+          <w:p>
+            <w:pPr>
+              <w:jc w:val="center"/>
+              <w:rPr>
+                <w:b/>
+                <w:bCs/>
+                <w:sz w:val="24"/>
+                <w:szCs w:val="24"/>
+              </w:rPr>
+            </w:pPr>
+            <w:r>
+              <w:rPr>
+                <w:rFonts w:hint="eastAsia"/>
+                <w:b/>
+                <w:bCs/>
+                <w:sz w:val="24"/>
+                <w:szCs w:val="24"/>
+              </w:rPr>
+              <w:t>설명</w:t>
+            </w:r>
+          </w:p>
+        </w:tc>
+      </w:tr>
+      <w:tr>
+        <w:trPr>
+          <w:trHeight w:val="14"/>
+        </w:trPr>
+        <w:tc>
+          <w:tcPr>
+            <w:tcW w:w="4384" w:type="dxa"/>
+            <w:shd w:val="clear" w:color="auto" w:fill="C5E0B3" w:themeFill="accent6" w:themeFillTint="66"/>
+            <w:vAlign w:val="center"/>
+          </w:tcPr>
+          <w:p>
+            <w:pPr>
+              <w:jc w:val="center"/>
+              <w:rPr>
+                <w:rFonts w:hint="eastAsia"/>
+                <w:b/>
+                <w:bCs/>
+                <w:noProof/>
+                <w:sz w:val="24"/>
+                <w:szCs w:val="24"/>
+              </w:rPr>
+            </w:pPr>
+            <w:r>
+              <w:rPr>
+                <w:rFonts w:hint="eastAsia"/>
+                <w:b/>
+                <w:bCs/>
+                <w:noProof/>
+                <w:sz w:val="24"/>
+                <w:szCs w:val="24"/>
+              </w:rPr>
+              <w:t>예시 이미지</w:t>
+            </w:r>
+          </w:p>
+        </w:tc>
+        <w:tc>
+          <w:tcPr>
+            <w:tcW w:w="2405" w:type="dxa"/>
+            <w:shd w:val="clear" w:color="auto" w:fill="C5E0B3" w:themeFill="accent6" w:themeFillTint="66"/>
+            <w:vAlign w:val="center"/>
+          </w:tcPr>
+          <w:p>
+            <w:pPr>
+              <w:jc w:val="center"/>
+              <w:rPr>
+                <w:rFonts w:hint="eastAsia"/>
+                <w:b/>
+                <w:bCs/>
+                <w:sz w:val="24"/>
+                <w:szCs w:val="24"/>
+              </w:rPr>
+            </w:pPr>
+            <w:r>
+              <w:rPr>
+                <w:rFonts w:hint="eastAsia"/>
+                <w:b/>
+                <w:bCs/>
+                <w:sz w:val="24"/>
+                <w:szCs w:val="24"/>
+              </w:rPr>
+              <w:t>스킬 이름</w:t>
+            </w:r>
+          </w:p>
+        </w:tc>
+        <w:tc>
+          <w:tcPr>
+            <w:tcW w:w="2216" w:type="dxa"/>
+            <w:shd w:val="clear" w:color="auto" w:fill="C5E0B3" w:themeFill="accent6" w:themeFillTint="66"/>
+            <w:vAlign w:val="center"/>
+          </w:tcPr>
+          <w:p>
+            <w:pPr>
+              <w:jc w:val="center"/>
+              <w:rPr>
+                <w:rFonts w:hint="eastAsia"/>
+                <w:b/>
+                <w:bCs/>
+                <w:sz w:val="24"/>
+                <w:szCs w:val="24"/>
+              </w:rPr>
+            </w:pPr>
+            <w:proofErr w:type="spellStart"/>
+            <w:r>
+              <w:rPr>
+                <w:rFonts w:hint="eastAsia"/>
+                <w:b/>
+                <w:bCs/>
+                <w:sz w:val="24"/>
+                <w:szCs w:val="24"/>
+              </w:rPr>
+              <w:t>쿨타임</w:t>
+            </w:r>
+            <w:proofErr w:type="spellEnd"/>
+          </w:p>
+        </w:tc>
+      </w:tr>
+      <w:tr>
+        <w:trPr>
+          <w:trHeight w:val="19"/>
+        </w:trPr>
+        <w:tc>
+          <w:tcPr>
+            <w:tcW w:w="4384" w:type="dxa"/>
+            <w:vMerge w:val="restart"/>
+            <w:shd w:val="clear" w:color="auto" w:fill="FFFFFF" w:themeFill="background1"/>
+            <w:vAlign w:val="center"/>
+          </w:tcPr>
+          <w:p>
+            <w:pPr>
+              <w:jc w:val="center"/>
+              <w:rPr>
+                <w:noProof/>
+              </w:rPr>
+            </w:pPr>
+            <w:r>
+              <w:rPr>
+                <w:rFonts w:hint="eastAsia"/>
+                <w:noProof/>
+              </w:rPr>
+              <w:drawing>
+                <wp:inline distT="0" distB="0" distL="0" distR="0" wp14:anchorId="4A8A0833" wp14:editId="2EAFDD29">
+                  <wp:extent cx="2470245" cy="957159"/>
+                  <wp:effectExtent l="0" t="0" r="6350" b="0"/>
+                  <wp:docPr id="31" name="그림 31"/>
+                  <wp:cNvGraphicFramePr>
+                    <a:graphicFrameLocks xmlns:a="http://schemas.openxmlformats.org/drawingml/2006/main" noChangeAspect="1"/>
+                  </wp:cNvGraphicFramePr>
+                  <a:graphic xmlns:a="http://schemas.openxmlformats.org/drawingml/2006/main">
+                    <a:graphicData uri="http://schemas.openxmlformats.org/drawingml/2006/picture">
+                      <pic:pic xmlns:pic="http://schemas.openxmlformats.org/drawingml/2006/picture">
+                        <pic:nvPicPr>
+                          <pic:cNvPr id="0" name="Picture 8"/>
+                          <pic:cNvPicPr>
+                            <a:picLocks noChangeAspect="1" noChangeArrowheads="1"/>
+                          </pic:cNvPicPr>
+                        </pic:nvPicPr>
+                        <pic:blipFill rotWithShape="1">
+                          <a:blip r:embed="rId18" cstate="print">
+                            <a:extLst>
+                              <a:ext uri="{28A0092B-C50C-407E-A947-70E740481C1C}">
+                                <a14:useLocalDpi xmlns:a14="http://schemas.microsoft.com/office/drawing/2010/main" val="0"/>
+                              </a:ext>
+                            </a:extLst>
+                          </a:blip>
+                          <a:srcRect l="33657" t="-336" r="1666" b="64982"/>
+                          <a:stretch/>
+                        </pic:blipFill>
+                        <pic:spPr bwMode="auto">
+                          <a:xfrm>
+                            <a:off x="0" y="0"/>
+                            <a:ext cx="2517823" cy="975594"/>
+                          </a:xfrm>
+                          <a:prstGeom prst="rect">
+                            <a:avLst/>
+                          </a:prstGeom>
+                          <a:noFill/>
+                          <a:ln>
+                            <a:noFill/>
+                          </a:ln>
+                          <a:extLst>
+                            <a:ext uri="{53640926-AAD7-44D8-BBD7-CCE9431645EC}">
+                              <a14:shadowObscured xmlns:a14="http://schemas.microsoft.com/office/drawing/2010/main"/>
+                            </a:ext>
+                          </a:extLst>
+                        </pic:spPr>
+                      </pic:pic>
+                    </a:graphicData>
+                  </a:graphic>
+                </wp:inline>
+              </w:drawing>
+            </w:r>
+          </w:p>
+        </w:tc>
+        <w:tc>
+          <w:tcPr>
+            <w:tcW w:w="2405" w:type="dxa"/>
+            <w:vAlign w:val="center"/>
+          </w:tcPr>
+          <w:p>
+            <w:pPr>
+              <w:pStyle w:val="a4"/>
+              <w:ind w:leftChars="0" w:left="760"/>
+              <w:rPr>
+                <w:rFonts w:hint="eastAsia"/>
+              </w:rPr>
+            </w:pPr>
+            <w:r>
+              <w:rPr>
+                <w:rFonts w:hint="eastAsia"/>
+              </w:rPr>
+              <w:t>토끼 돌진</w:t>
+            </w:r>
+          </w:p>
+        </w:tc>
+        <w:tc>
+          <w:tcPr>
+            <w:tcW w:w="2216" w:type="dxa"/>
+            <w:vAlign w:val="center"/>
+          </w:tcPr>
+          <w:p>
+            <w:pPr>
+              <w:pStyle w:val="a4"/>
+              <w:ind w:leftChars="0" w:left="760"/>
+              <w:rPr>
+                <w:rFonts w:hint="eastAsia"/>
+              </w:rPr>
+            </w:pPr>
+            <w:r>
+              <w:rPr>
+                <w:rFonts w:hint="eastAsia"/>
+              </w:rPr>
+              <w:t>5</w:t>
+            </w:r>
+            <w:r>
+              <w:rPr>
+                <w:rFonts w:hint="eastAsia"/>
+              </w:rPr>
+              <w:t>초</w:t>
+            </w:r>
+          </w:p>
+        </w:tc>
+      </w:tr>
+      <w:tr>
+        <w:trPr>
+          <w:trHeight w:val="375"/>
+        </w:trPr>
+        <w:tc>
+          <w:tcPr>
+            <w:tcW w:w="4384" w:type="dxa"/>
+            <w:vMerge/>
+            <w:shd w:val="clear" w:color="auto" w:fill="FFFFFF" w:themeFill="background1"/>
+            <w:vAlign w:val="center"/>
+          </w:tcPr>
+          <w:p>
+            <w:pPr>
+              <w:jc w:val="center"/>
+              <w:rPr>
+                <w:noProof/>
+              </w:rPr>
+            </w:pPr>
+          </w:p>
+        </w:tc>
+        <w:tc>
+          <w:tcPr>
+            <w:tcW w:w="4621" w:type="dxa"/>
+            <w:gridSpan w:val="2"/>
+            <w:vAlign w:val="center"/>
+          </w:tcPr>
+          <w:p>
+            <w:pPr>
+              <w:pStyle w:val="a4"/>
+              <w:ind w:leftChars="0" w:left="760"/>
+            </w:pPr>
+            <w:r>
+              <w:rPr>
+                <w:rFonts w:hint="eastAsia"/>
+              </w:rPr>
+              <w:t>직선거리</w:t>
+            </w:r>
+            <w:r>
+              <w:t>를</w:t>
+            </w:r>
+            <w:r>
+              <w:rPr>
+                <w:rFonts w:hint="eastAsia"/>
+              </w:rPr>
+              <w:t xml:space="preserve"> 짧게 돌진하고 경로에 있는</w:t>
+            </w:r>
+          </w:p>
+          <w:p>
+            <w:pPr>
+              <w:pStyle w:val="a4"/>
+              <w:ind w:leftChars="0" w:left="760"/>
+            </w:pPr>
+            <w:r>
+              <w:rPr>
+                <w:rFonts w:hint="eastAsia"/>
+              </w:rPr>
+              <w:t xml:space="preserve">모든 적들에게 </w:t>
+            </w:r>
+            <w:r>
+              <w:t>(</w:t>
+            </w:r>
+            <w:r>
+              <w:rPr>
+                <w:rFonts w:hint="eastAsia"/>
+              </w:rPr>
+              <w:t>c</w:t>
+            </w:r>
+            <w:r>
+              <w:t>)</w:t>
+            </w:r>
+            <w:r>
+              <w:rPr>
+                <w:rFonts w:hint="eastAsia"/>
+              </w:rPr>
+              <w:t>급 피해를 줍니다.</w:t>
+            </w:r>
+          </w:p>
+          <w:p>
+            <w:pPr>
+              <w:pStyle w:val="a4"/>
+              <w:ind w:leftChars="0" w:left="760"/>
+              <w:rPr>
+                <w:rFonts w:hint="eastAsia"/>
+              </w:rPr>
+            </w:pPr>
+            <w:r>
+              <w:rPr>
+                <w:rFonts w:hint="eastAsia"/>
+              </w:rPr>
+              <w:t>적을 맞추면 즉시 한 번 더 시전합니다.</w:t>
+            </w:r>
+          </w:p>
+        </w:tc>
+      </w:tr>
+      <w:tr>
+        <w:trPr>
+          <w:trHeight w:val="14"/>
+        </w:trPr>
+        <w:tc>
+          <w:tcPr>
+            <w:tcW w:w="4384" w:type="dxa"/>
+            <w:vMerge w:val="restart"/>
+            <w:shd w:val="clear" w:color="auto" w:fill="FFFFFF" w:themeFill="background1"/>
+            <w:vAlign w:val="center"/>
+          </w:tcPr>
+          <w:p>
+            <w:pPr>
+              <w:jc w:val="center"/>
+              <w:rPr>
+                <w:noProof/>
+              </w:rPr>
+            </w:pPr>
+            <w:r>
+              <w:rPr>
+                <w:rFonts w:hint="eastAsia"/>
+                <w:noProof/>
+              </w:rPr>
+              <w:drawing>
+                <wp:inline distT="0" distB="0" distL="0" distR="0" wp14:anchorId="0FA34F7E" wp14:editId="044FD2E9">
+                  <wp:extent cx="1128536" cy="1022070"/>
+                  <wp:effectExtent l="0" t="0" r="0" b="6985"/>
+                  <wp:docPr id="30" name="그림 30"/>
+                  <wp:cNvGraphicFramePr>
+                    <a:graphicFrameLocks xmlns:a="http://schemas.openxmlformats.org/drawingml/2006/main" noChangeAspect="1"/>
+                  </wp:cNvGraphicFramePr>
+                  <a:graphic xmlns:a="http://schemas.openxmlformats.org/drawingml/2006/main">
+                    <a:graphicData uri="http://schemas.openxmlformats.org/drawingml/2006/picture">
+                      <pic:pic xmlns:pic="http://schemas.openxmlformats.org/drawingml/2006/picture">
+                        <pic:nvPicPr>
+                          <pic:cNvPr id="0" name="Picture 7"/>
+                          <pic:cNvPicPr>
+                            <a:picLocks noChangeAspect="1" noChangeArrowheads="1"/>
+                          </pic:cNvPicPr>
+                        </pic:nvPicPr>
+                        <pic:blipFill rotWithShape="1">
+                          <a:blip r:embed="rId18">
+                            <a:extLst>
+                              <a:ext uri="{28A0092B-C50C-407E-A947-70E740481C1C}">
+                                <a14:useLocalDpi xmlns:a14="http://schemas.microsoft.com/office/drawing/2010/main" val="0"/>
+                              </a:ext>
+                            </a:extLst>
+                          </a:blip>
+                          <a:srcRect l="74139" t="36584" r="3006" b="34138"/>
+                          <a:stretch/>
+                        </pic:blipFill>
+                        <pic:spPr bwMode="auto">
+                          <a:xfrm>
+                            <a:off x="0" y="0"/>
+                            <a:ext cx="1132874" cy="1025998"/>
+                          </a:xfrm>
+                          <a:prstGeom prst="rect">
+                            <a:avLst/>
+                          </a:prstGeom>
+                          <a:noFill/>
+                          <a:ln>
+                            <a:noFill/>
+                          </a:ln>
+                          <a:extLst>
+                            <a:ext uri="{53640926-AAD7-44D8-BBD7-CCE9431645EC}">
+                              <a14:shadowObscured xmlns:a14="http://schemas.microsoft.com/office/drawing/2010/main"/>
+                            </a:ext>
+                          </a:extLst>
+                        </pic:spPr>
+                      </pic:pic>
+                    </a:graphicData>
+                  </a:graphic>
+                </wp:inline>
+              </w:drawing>
+            </w:r>
+          </w:p>
+        </w:tc>
+        <w:tc>
+          <w:tcPr>
+            <w:tcW w:w="2405" w:type="dxa"/>
+            <w:vAlign w:val="center"/>
+          </w:tcPr>
+          <w:p>
+            <w:pPr>
+              <w:pStyle w:val="a4"/>
+              <w:ind w:leftChars="0" w:left="760"/>
+              <w:rPr>
+                <w:rFonts w:hint="eastAsia"/>
+              </w:rPr>
+            </w:pPr>
+            <w:proofErr w:type="spellStart"/>
+            <w:r>
+              <w:rPr>
+                <w:rFonts w:hint="eastAsia"/>
+              </w:rPr>
+              <w:t>당근냠냠</w:t>
+            </w:r>
+            <w:proofErr w:type="spellEnd"/>
+          </w:p>
+        </w:tc>
+        <w:tc>
+          <w:tcPr>
+            <w:tcW w:w="2216" w:type="dxa"/>
+            <w:vAlign w:val="center"/>
+          </w:tcPr>
+          <w:p>
+            <w:pPr>
+              <w:pStyle w:val="a4"/>
+              <w:ind w:leftChars="0" w:left="760"/>
+              <w:rPr>
+                <w:rFonts w:hint="eastAsia"/>
+              </w:rPr>
+            </w:pPr>
+            <w:r>
+              <w:rPr>
+                <w:rFonts w:hint="eastAsia"/>
+              </w:rPr>
+              <w:t>6</w:t>
+            </w:r>
+            <w:r>
+              <w:rPr>
+                <w:rFonts w:hint="eastAsia"/>
+              </w:rPr>
+              <w:t>초</w:t>
+            </w:r>
+          </w:p>
+        </w:tc>
+      </w:tr>
+      <w:tr>
+        <w:trPr>
+          <w:trHeight w:val="430"/>
+        </w:trPr>
+        <w:tc>
+          <w:tcPr>
+            <w:tcW w:w="4384" w:type="dxa"/>
+            <w:vMerge/>
+            <w:shd w:val="clear" w:color="auto" w:fill="FFFFFF" w:themeFill="background1"/>
+            <w:vAlign w:val="center"/>
+          </w:tcPr>
+          <w:p>
+            <w:pPr>
+              <w:jc w:val="center"/>
+              <w:rPr>
+                <w:noProof/>
+              </w:rPr>
+            </w:pPr>
+          </w:p>
+        </w:tc>
+        <w:tc>
+          <w:tcPr>
+            <w:tcW w:w="4621" w:type="dxa"/>
+            <w:gridSpan w:val="2"/>
+            <w:vAlign w:val="center"/>
+          </w:tcPr>
+          <w:p>
+            <w:pPr>
+              <w:pStyle w:val="a4"/>
+              <w:ind w:leftChars="0" w:left="760"/>
+              <w:jc w:val="left"/>
+            </w:pPr>
+            <w:r>
+              <w:rPr>
+                <w:rFonts w:hint="eastAsia"/>
+              </w:rPr>
+              <w:t>움직이며</w:t>
+            </w:r>
+            <w:r>
+              <w:rPr>
+                <w:rFonts w:hint="eastAsia"/>
+              </w:rPr>
+              <w:t xml:space="preserve"> </w:t>
+            </w:r>
+            <w:r>
+              <w:t>1</w:t>
+            </w:r>
+            <w:r>
+              <w:rPr>
+                <w:rFonts w:hint="eastAsia"/>
+              </w:rPr>
+              <w:t xml:space="preserve">초간 당근을 먹습니다. </w:t>
+            </w:r>
+          </w:p>
+          <w:p>
+            <w:pPr>
+              <w:pStyle w:val="a4"/>
+              <w:ind w:leftChars="0" w:left="760"/>
+              <w:jc w:val="left"/>
+            </w:pPr>
+            <w:r>
+              <w:rPr>
+                <w:rFonts w:hint="eastAsia"/>
+              </w:rPr>
+              <w:t>체력</w:t>
+            </w:r>
+            <w:r>
+              <w:rPr>
+                <w:rFonts w:hint="eastAsia"/>
+              </w:rPr>
+              <w:t>을</w:t>
+            </w:r>
+            <w:r>
+              <w:rPr>
+                <w:rFonts w:hint="eastAsia"/>
+              </w:rPr>
+              <w:t xml:space="preserve"> </w:t>
+            </w:r>
+            <w:r>
+              <w:t xml:space="preserve">20% </w:t>
+            </w:r>
+            <w:r>
+              <w:rPr>
+                <w:rFonts w:hint="eastAsia"/>
+              </w:rPr>
+              <w:t>회복합니다.</w:t>
+            </w:r>
+          </w:p>
+          <w:p>
+            <w:pPr>
+              <w:pStyle w:val="a4"/>
+              <w:ind w:leftChars="0" w:left="760"/>
+              <w:jc w:val="left"/>
+            </w:pPr>
+            <w:r>
+              <w:rPr>
+                <w:rFonts w:hint="eastAsia"/>
+              </w:rPr>
+              <w:t xml:space="preserve">3초간 이동속도가 </w:t>
+            </w:r>
+            <w:r>
+              <w:t xml:space="preserve">30% </w:t>
+            </w:r>
+            <w:r>
+              <w:rPr>
+                <w:rFonts w:hint="eastAsia"/>
+              </w:rPr>
+              <w:t>증가합니다.</w:t>
+            </w:r>
+          </w:p>
+          <w:p>
+            <w:pPr>
+              <w:pStyle w:val="a4"/>
+              <w:ind w:leftChars="0" w:left="760"/>
+              <w:jc w:val="left"/>
+            </w:pPr>
+            <w:r>
+              <w:rPr>
+                <w:rFonts w:hint="eastAsia"/>
+              </w:rPr>
+              <w:t xml:space="preserve">체력이 </w:t>
+            </w:r>
+            <w:r>
+              <w:t xml:space="preserve">50% </w:t>
+            </w:r>
+            <w:r>
+              <w:rPr>
+                <w:rFonts w:hint="eastAsia"/>
+              </w:rPr>
+              <w:t>이하일 땐</w:t>
+            </w:r>
+          </w:p>
+          <w:p>
+            <w:pPr>
+              <w:pStyle w:val="a4"/>
+              <w:ind w:leftChars="0" w:left="760"/>
+              <w:jc w:val="left"/>
+              <w:rPr>
+                <w:rFonts w:hint="eastAsia"/>
+              </w:rPr>
+            </w:pPr>
+            <w:r>
+              <w:rPr>
+                <w:rFonts w:hint="eastAsia"/>
+              </w:rPr>
+              <w:t xml:space="preserve">체력을 </w:t>
+            </w:r>
+            <w:r>
+              <w:t>35</w:t>
+            </w:r>
+            <w:r>
+              <w:t xml:space="preserve">% </w:t>
+            </w:r>
+            <w:r>
+              <w:rPr>
+                <w:rFonts w:hint="eastAsia"/>
+              </w:rPr>
+              <w:t>회복합니다.</w:t>
+            </w:r>
+          </w:p>
+        </w:tc>
+      </w:tr>
+      <w:tr>
+        <w:trPr>
+          <w:trHeight w:val="17"/>
+        </w:trPr>
+        <w:tc>
+          <w:tcPr>
+            <w:tcW w:w="4384" w:type="dxa"/>
+            <w:vMerge w:val="restart"/>
+            <w:shd w:val="clear" w:color="auto" w:fill="FFFFFF" w:themeFill="background1"/>
+            <w:vAlign w:val="center"/>
+          </w:tcPr>
+          <w:p>
+            <w:pPr>
+              <w:jc w:val="center"/>
+              <w:rPr>
+                <w:noProof/>
+              </w:rPr>
+            </w:pPr>
+          </w:p>
+          <w:p>
+            <w:pPr>
+              <w:jc w:val="center"/>
+              <w:rPr>
+                <w:noProof/>
+              </w:rPr>
+            </w:pPr>
+          </w:p>
+          <w:p>
+            <w:pPr>
+              <w:jc w:val="center"/>
+              <w:rPr>
+                <w:noProof/>
+              </w:rPr>
+            </w:pPr>
+            <w:r>
+              <w:rPr>
+                <w:noProof/>
+              </w:rPr>
+              <w:drawing>
+                <wp:inline distT="0" distB="0" distL="0" distR="0" wp14:anchorId="5C9A3607" wp14:editId="0A996D34">
+                  <wp:extent cx="2425285" cy="750627"/>
+                  <wp:effectExtent l="0" t="0" r="0" b="0"/>
+                  <wp:docPr id="33" name="그림 33"/>
+                  <wp:cNvGraphicFramePr>
+                    <a:graphicFrameLocks xmlns:a="http://schemas.openxmlformats.org/drawingml/2006/main" noChangeAspect="1"/>
+                  </wp:cNvGraphicFramePr>
+                  <a:graphic xmlns:a="http://schemas.openxmlformats.org/drawingml/2006/main">
+                    <a:graphicData uri="http://schemas.openxmlformats.org/drawingml/2006/picture">
+                      <pic:pic xmlns:pic="http://schemas.openxmlformats.org/drawingml/2006/picture">
+                        <pic:nvPicPr>
+                          <pic:cNvPr id="0" name="Picture 10"/>
+                          <pic:cNvPicPr>
+                            <a:picLocks noChangeAspect="1" noChangeArrowheads="1"/>
+                          </pic:cNvPicPr>
+                        </pic:nvPicPr>
+                        <pic:blipFill rotWithShape="1">
+                          <a:blip r:embed="rId18" cstate="print">
+                            <a:extLst>
+                              <a:ext uri="{28A0092B-C50C-407E-A947-70E740481C1C}">
+                                <a14:useLocalDpi xmlns:a14="http://schemas.microsoft.com/office/drawing/2010/main" val="0"/>
+                              </a:ext>
+                            </a:extLst>
+                          </a:blip>
+                          <a:srcRect l="19810" t="64986"/>
+                          <a:stretch/>
+                        </pic:blipFill>
+                        <pic:spPr bwMode="auto">
+                          <a:xfrm>
+                            <a:off x="0" y="0"/>
+                            <a:ext cx="2534025" cy="784282"/>
+                          </a:xfrm>
+                          <a:prstGeom prst="rect">
+                            <a:avLst/>
+                          </a:prstGeom>
+                          <a:noFill/>
+                          <a:ln>
+                            <a:noFill/>
+                          </a:ln>
+                          <a:extLst>
+                            <a:ext uri="{53640926-AAD7-44D8-BBD7-CCE9431645EC}">
+                              <a14:shadowObscured xmlns:a14="http://schemas.microsoft.com/office/drawing/2010/main"/>
+                            </a:ext>
+                          </a:extLst>
+                        </pic:spPr>
+                      </pic:pic>
+                    </a:graphicData>
+                  </a:graphic>
+                </wp:inline>
+              </w:drawing>
+            </w:r>
+          </w:p>
+          <w:p>
+            <w:pPr>
+              <w:jc w:val="center"/>
+              <w:rPr>
+                <w:noProof/>
+              </w:rPr>
+            </w:pPr>
+          </w:p>
+          <w:p>
+            <w:pPr>
+              <w:jc w:val="center"/>
+              <w:rPr>
+                <w:noProof/>
+              </w:rPr>
+            </w:pPr>
+          </w:p>
+          <w:p>
+            <w:pPr>
+              <w:jc w:val="center"/>
+              <w:rPr>
+                <w:rFonts w:hint="eastAsia"/>
+                <w:noProof/>
+              </w:rPr>
+            </w:pPr>
+          </w:p>
+        </w:tc>
+        <w:tc>
+          <w:tcPr>
+            <w:tcW w:w="2405" w:type="dxa"/>
+            <w:vAlign w:val="center"/>
+          </w:tcPr>
+          <w:p>
+            <w:pPr>
+              <w:ind w:firstLineChars="400" w:firstLine="800"/>
+              <w:rPr>
+                <w:rFonts w:hint="eastAsia"/>
+              </w:rPr>
+            </w:pPr>
+            <w:r>
+              <w:rPr>
+                <w:rFonts w:hint="eastAsia"/>
+              </w:rPr>
+              <w:t>화났다!</w:t>
+            </w:r>
+          </w:p>
+        </w:tc>
+        <w:tc>
+          <w:tcPr>
+            <w:tcW w:w="2216" w:type="dxa"/>
+            <w:vAlign w:val="center"/>
+          </w:tcPr>
+          <w:p>
+            <w:pPr>
+              <w:rPr>
+                <w:rFonts w:hint="eastAsia"/>
+              </w:rPr>
+            </w:pPr>
+            <w:r>
+              <w:rPr>
+                <w:rFonts w:hint="eastAsia"/>
+              </w:rPr>
+              <w:t xml:space="preserve"> </w:t>
+            </w:r>
+            <w:r>
+              <w:t xml:space="preserve">      </w:t>
+            </w:r>
+            <w:r>
+              <w:t>7</w:t>
+            </w:r>
+            <w:r>
+              <w:rPr>
+                <w:rFonts w:hint="eastAsia"/>
+              </w:rPr>
+              <w:t>초</w:t>
+            </w:r>
+          </w:p>
+        </w:tc>
+      </w:tr>
+      <w:tr>
+        <w:trPr>
+          <w:trHeight w:val="504"/>
+        </w:trPr>
+        <w:tc>
+          <w:tcPr>
+            <w:tcW w:w="4384" w:type="dxa"/>
+            <w:vMerge/>
+            <w:shd w:val="clear" w:color="auto" w:fill="FFFFFF" w:themeFill="background1"/>
+            <w:vAlign w:val="center"/>
+          </w:tcPr>
+          <w:p>
+            <w:pPr>
+              <w:jc w:val="center"/>
+              <w:rPr>
+                <w:noProof/>
+              </w:rPr>
+            </w:pPr>
+          </w:p>
+        </w:tc>
+        <w:tc>
+          <w:tcPr>
+            <w:tcW w:w="4621" w:type="dxa"/>
+            <w:gridSpan w:val="2"/>
+            <w:vAlign w:val="center"/>
+          </w:tcPr>
+          <w:p>
+            <w:pPr>
+              <w:pStyle w:val="a8"/>
+              <w:jc w:val="left"/>
+            </w:pPr>
+            <w:r>
+              <w:rPr>
+                <w:rFonts w:hint="eastAsia"/>
+              </w:rPr>
+              <w:t xml:space="preserve">1초간 정신 집중 후 체력을 </w:t>
+            </w:r>
+            <w:r>
+              <w:t>20%</w:t>
+            </w:r>
+          </w:p>
+          <w:p>
+            <w:pPr>
+              <w:pStyle w:val="a8"/>
+              <w:jc w:val="left"/>
+            </w:pPr>
+            <w:r>
+              <w:rPr>
+                <w:rFonts w:hint="eastAsia"/>
+              </w:rPr>
+              <w:t>잃습니다.</w:t>
+            </w:r>
+            <w:r>
+              <w:t xml:space="preserve"> </w:t>
+            </w:r>
+            <w:r>
+              <w:rPr>
+                <w:rFonts w:hint="eastAsia"/>
+              </w:rPr>
+              <w:t xml:space="preserve">이후 </w:t>
+            </w:r>
+            <w:r>
+              <w:t>8</w:t>
+            </w:r>
+            <w:r>
+              <w:rPr>
+                <w:rFonts w:hint="eastAsia"/>
+              </w:rPr>
+              <w:t xml:space="preserve">초간 </w:t>
+            </w:r>
+            <w:r>
+              <w:rPr>
+                <w:rFonts w:hint="eastAsia"/>
+              </w:rPr>
+              <w:t>스킬 공격력이 올라</w:t>
+            </w:r>
+          </w:p>
+          <w:p>
+            <w:pPr>
+              <w:pStyle w:val="a8"/>
+              <w:jc w:val="left"/>
+              <w:rPr>
+                <w:rFonts w:hint="eastAsia"/>
+              </w:rPr>
+            </w:pPr>
+            <w:r>
+              <w:rPr>
+                <w:rFonts w:hint="eastAsia"/>
+              </w:rPr>
+              <w:t>토끼 돌진의 데미지가 (</w:t>
+            </w:r>
+            <w:r>
+              <w:t>B)</w:t>
+            </w:r>
+            <w:r>
+              <w:rPr>
+                <w:rFonts w:hint="eastAsia"/>
+              </w:rPr>
+              <w:t>급이 됩니다.</w:t>
+            </w:r>
+          </w:p>
+        </w:tc>
+      </w:tr>
+    </w:tbl>
+    <w:p>
+      <w:pPr>
+        <w:pStyle w:val="2"/>
+      </w:pPr>
+      <w:r>
+        <w:rPr>
+          <w:rFonts w:hint="eastAsia"/>
+        </w:rPr>
+        <w:lastRenderedPageBreak/>
+        <w:t>2</w:t>
+      </w:r>
+      <w:r>
+        <w:t>-</w:t>
+      </w:r>
+      <w:r>
+        <w:t>4</w:t>
+      </w:r>
+      <w:r>
+        <w:t xml:space="preserve">. </w:t>
+      </w:r>
+      <w:proofErr w:type="spellStart"/>
+      <w:r>
+        <w:rPr>
+          <w:rFonts w:hint="eastAsia"/>
+        </w:rPr>
+        <w:t>몽키</w:t>
+      </w:r>
+      <w:r>
+        <w:rPr>
+          <w:rFonts w:hint="eastAsia"/>
+        </w:rPr>
+        <w:t>키</w:t>
+      </w:r>
+      <w:proofErr w:type="spellEnd"/>
+    </w:p>
+    <w:p>
+      <w:pPr>
+        <w:rPr>
+          <w:rFonts w:hint="eastAsia"/>
+        </w:rPr>
+      </w:pPr>
+    </w:p>
+    <w:tbl>
+      <w:tblPr>
+        <w:tblStyle w:val="a3"/>
+        <w:tblpPr w:leftFromText="142" w:rightFromText="142" w:vertAnchor="text" w:tblpY="68"/>
+        <w:tblW w:w="9069" w:type="dxa"/>
+        <w:tblLook w:val="04A0" w:firstRow="1" w:lastRow="0" w:firstColumn="1" w:lastColumn="0" w:noHBand="0" w:noVBand="1"/>
+      </w:tblPr>
+      <w:tblGrid>
+        <w:gridCol w:w="3417"/>
+        <w:gridCol w:w="1281"/>
+        <w:gridCol w:w="2184"/>
+        <w:gridCol w:w="2187"/>
+      </w:tblGrid>
+      <w:tr>
+        <w:trPr>
+          <w:trHeight w:val="87"/>
+        </w:trPr>
+        <w:tc>
+          <w:tcPr>
+            <w:tcW w:w="3417" w:type="dxa"/>
+            <w:vMerge w:val="restart"/>
+            <w:shd w:val="clear" w:color="auto" w:fill="C5E0B3" w:themeFill="accent6" w:themeFillTint="66"/>
+          </w:tcPr>
+          <w:p>
+            <w:pPr>
+              <w:jc w:val="center"/>
+            </w:pPr>
+            <w:r>
+              <w:rPr>
+                <w:rFonts w:hint="eastAsia"/>
+                <w:noProof/>
+              </w:rPr>
+              <w:drawing>
+                <wp:inline distT="0" distB="0" distL="0" distR="0" wp14:anchorId="140E86CE" wp14:editId="0C56500D">
+                  <wp:extent cx="1828800" cy="1787857"/>
+                  <wp:effectExtent l="0" t="0" r="0" b="0"/>
+                  <wp:docPr id="38" name="그림 38"/>
+                  <wp:cNvGraphicFramePr>
+                    <a:graphicFrameLocks xmlns:a="http://schemas.openxmlformats.org/drawingml/2006/main" noChangeAspect="1"/>
+                  </wp:cNvGraphicFramePr>
+                  <a:graphic xmlns:a="http://schemas.openxmlformats.org/drawingml/2006/main">
+                    <a:graphicData uri="http://schemas.openxmlformats.org/drawingml/2006/picture">
+                      <pic:pic xmlns:pic="http://schemas.openxmlformats.org/drawingml/2006/picture">
+                        <pic:nvPicPr>
+                          <pic:cNvPr id="0" name="Picture 11"/>
+                          <pic:cNvPicPr>
+                            <a:picLocks noChangeAspect="1" noChangeArrowheads="1"/>
+                          </pic:cNvPicPr>
+                        </pic:nvPicPr>
+                        <pic:blipFill rotWithShape="1">
+                          <a:blip r:embed="rId19">
+                            <a:extLst>
+                              <a:ext uri="{BEBA8EAE-BF5A-486C-A8C5-ECC9F3942E4B}">
+                                <a14:imgProps xmlns:a14="http://schemas.microsoft.com/office/drawing/2010/main">
+                                  <a14:imgLayer r:embed="rId20">
+                                    <a14:imgEffect>
+                                      <a14:backgroundRemoval t="4411" b="39699" l="3198" r="28784">
+                                        <a14:foregroundMark x1="19063" y1="6038" x2="12917" y2="15169"/>
+                                        <a14:foregroundMark x1="12917" y1="15169" x2="18854" y2="10457"/>
+                                        <a14:foregroundMark x1="20313" y1="9720" x2="20729" y2="19146"/>
+                                        <a14:foregroundMark x1="18333" y1="12077" x2="18125" y2="19882"/>
+                                        <a14:foregroundMark x1="13333" y1="12077" x2="14063" y2="17820"/>
+                                        <a14:foregroundMark x1="17396" y1="26657" x2="17396" y2="26657"/>
+                                        <a14:foregroundMark x1="19583" y1="17820" x2="18958" y2="30781"/>
+                                        <a14:foregroundMark x1="18958" y1="30781" x2="17917" y2="33284"/>
+                                        <a14:foregroundMark x1="17917" y1="20177" x2="15313" y2="32401"/>
+                                        <a14:foregroundMark x1="15313" y1="32401" x2="15521" y2="36082"/>
+                                        <a14:foregroundMark x1="20104" y1="27688" x2="20313" y2="30928"/>
+                                        <a14:foregroundMark x1="22396" y1="26215" x2="18854" y2="30928"/>
+                                        <a14:foregroundMark x1="19792" y1="33726" x2="18854" y2="39028"/>
+                                        <a14:foregroundMark x1="8333" y1="26215" x2="13333" y2="30633"/>
+                                        <a14:foregroundMark x1="6458" y1="19146" x2="9271" y2="26657"/>
+                                        <a14:foregroundMark x1="6667" y1="12813" x2="6458" y2="19146"/>
+                                        <a14:foregroundMark x1="18646" y1="6333" x2="15000" y2="9131"/>
+                                      </a14:backgroundRemoval>
+                                    </a14:imgEffect>
+                                  </a14:imgLayer>
+                                </a14:imgProps>
+                              </a:ext>
+                              <a:ext uri="{28A0092B-C50C-407E-A947-70E740481C1C}">
+                                <a14:useLocalDpi xmlns:a14="http://schemas.microsoft.com/office/drawing/2010/main" val="0"/>
+                              </a:ext>
+                            </a:extLst>
+                          </a:blip>
+                          <a:srcRect r="68018" b="55890"/>
+                          <a:stretch/>
+                        </pic:blipFill>
+                        <pic:spPr bwMode="auto">
+                          <a:xfrm flipH="1">
+                            <a:off x="0" y="0"/>
+                            <a:ext cx="1828800" cy="1787857"/>
+                          </a:xfrm>
+                          <a:prstGeom prst="rect">
+                            <a:avLst/>
+                          </a:prstGeom>
+                          <a:noFill/>
+                          <a:ln>
+                            <a:noFill/>
+                          </a:ln>
+                          <a:extLst>
+                            <a:ext uri="{53640926-AAD7-44D8-BBD7-CCE9431645EC}">
+                              <a14:shadowObscured xmlns:a14="http://schemas.microsoft.com/office/drawing/2010/main"/>
+                            </a:ext>
+                          </a:extLst>
+                        </pic:spPr>
+                      </pic:pic>
+                    </a:graphicData>
+                  </a:graphic>
+                </wp:inline>
+              </w:drawing>
+            </w:r>
+          </w:p>
+          <w:p>
+            <w:pPr>
+              <w:jc w:val="center"/>
+            </w:pPr>
+            <w:r>
+              <w:rPr>
+                <w:rFonts w:hint="eastAsia"/>
+              </w:rPr>
+              <w:t>(원화 작업 시 이미지 대처)</w:t>
+            </w:r>
+          </w:p>
+        </w:tc>
+        <w:tc>
+          <w:tcPr>
+            <w:tcW w:w="1281" w:type="dxa"/>
+            <w:shd w:val="clear" w:color="auto" w:fill="C5E0B3" w:themeFill="accent6" w:themeFillTint="66"/>
+            <w:vAlign w:val="center"/>
+          </w:tcPr>
+          <w:p>
+            <w:pPr>
+              <w:jc w:val="center"/>
+              <w:rPr>
+                <w:b/>
+                <w:bCs/>
+              </w:rPr>
+            </w:pPr>
+            <w:r>
+              <w:rPr>
+                <w:rFonts w:hint="eastAsia"/>
+                <w:b/>
+                <w:bCs/>
+              </w:rPr>
+              <w:t>이름</w:t>
+            </w:r>
+          </w:p>
+        </w:tc>
+        <w:tc>
+          <w:tcPr>
+            <w:tcW w:w="4371" w:type="dxa"/>
+            <w:gridSpan w:val="2"/>
+          </w:tcPr>
+          <w:p>
+            <w:proofErr w:type="spellStart"/>
+            <w:r>
+              <w:rPr>
+                <w:rFonts w:hint="eastAsia"/>
+              </w:rPr>
+              <w:t>몽키키</w:t>
+            </w:r>
+            <w:proofErr w:type="spellEnd"/>
+          </w:p>
+        </w:tc>
+      </w:tr>
+      <w:tr>
+        <w:trPr>
+          <w:trHeight w:val="68"/>
+        </w:trPr>
+        <w:tc>
+          <w:tcPr>
+            <w:tcW w:w="3417" w:type="dxa"/>
+            <w:vMerge/>
+            <w:shd w:val="clear" w:color="auto" w:fill="C5E0B3" w:themeFill="accent6" w:themeFillTint="66"/>
+          </w:tcPr>
+          <w:p>
+            <w:pPr>
+              <w:jc w:val="center"/>
+              <w:rPr>
+                <w:noProof/>
+              </w:rPr>
+            </w:pPr>
+          </w:p>
+        </w:tc>
+        <w:tc>
+          <w:tcPr>
+            <w:tcW w:w="1281" w:type="dxa"/>
+            <w:shd w:val="clear" w:color="auto" w:fill="C5E0B3" w:themeFill="accent6" w:themeFillTint="66"/>
+            <w:vAlign w:val="center"/>
+          </w:tcPr>
+          <w:p>
+            <w:pPr>
+              <w:jc w:val="center"/>
+              <w:rPr>
+                <w:b/>
+                <w:bCs/>
+              </w:rPr>
+            </w:pPr>
+            <w:r>
+              <w:rPr>
+                <w:rFonts w:hint="eastAsia"/>
+                <w:b/>
+                <w:bCs/>
+              </w:rPr>
+              <w:t>종족</w:t>
+            </w:r>
+          </w:p>
+        </w:tc>
+        <w:tc>
+          <w:tcPr>
+            <w:tcW w:w="4371" w:type="dxa"/>
+            <w:gridSpan w:val="2"/>
+          </w:tcPr>
+          <w:p>
+            <w:pPr>
+              <w:rPr>
+                <w:rFonts w:hint="eastAsia"/>
+              </w:rPr>
+            </w:pPr>
+            <w:r>
+              <w:rPr>
+                <w:rFonts w:hint="eastAsia"/>
+              </w:rPr>
+              <w:t>원숭이</w:t>
+            </w:r>
+          </w:p>
+        </w:tc>
+      </w:tr>
+      <w:tr>
+        <w:trPr>
+          <w:trHeight w:val="336"/>
+        </w:trPr>
+        <w:tc>
+          <w:tcPr>
+            <w:tcW w:w="3417" w:type="dxa"/>
+            <w:vMerge/>
+            <w:shd w:val="clear" w:color="auto" w:fill="C5E0B3" w:themeFill="accent6" w:themeFillTint="66"/>
+          </w:tcPr>
+          <w:p>
+            <w:pPr>
+              <w:jc w:val="center"/>
+              <w:rPr>
+                <w:noProof/>
+              </w:rPr>
+            </w:pPr>
+          </w:p>
+        </w:tc>
+        <w:tc>
+          <w:tcPr>
+            <w:tcW w:w="1281" w:type="dxa"/>
+            <w:shd w:val="clear" w:color="auto" w:fill="C5E0B3" w:themeFill="accent6" w:themeFillTint="66"/>
+            <w:vAlign w:val="center"/>
+          </w:tcPr>
+          <w:p>
+            <w:pPr>
+              <w:jc w:val="center"/>
+              <w:rPr>
+                <w:rFonts w:hint="eastAsia"/>
+                <w:b/>
+                <w:bCs/>
+              </w:rPr>
+            </w:pPr>
+            <w:r>
+              <w:rPr>
+                <w:rFonts w:hint="eastAsia"/>
+                <w:b/>
+                <w:bCs/>
+              </w:rPr>
+              <w:t>설</w:t>
+            </w:r>
+            <w:r>
+              <w:rPr>
+                <w:rFonts w:hint="eastAsia"/>
+                <w:b/>
+                <w:bCs/>
+              </w:rPr>
+              <w:t>명</w:t>
+            </w:r>
+          </w:p>
+        </w:tc>
+        <w:tc>
+          <w:tcPr>
+            <w:tcW w:w="4371" w:type="dxa"/>
+            <w:gridSpan w:val="2"/>
+            <w:vAlign w:val="center"/>
+          </w:tcPr>
+          <w:p>
+            <w:r>
+              <w:rPr>
+                <w:rFonts w:hint="eastAsia"/>
+              </w:rPr>
+              <w:t xml:space="preserve"> 적을 농락하는 원거리 딜러입니다.</w:t>
+            </w:r>
+          </w:p>
+          <w:p>
+            <w:pPr>
+              <w:rPr>
+                <w:rFonts w:hint="eastAsia"/>
+              </w:rPr>
+            </w:pPr>
+            <w:r>
+              <w:rPr>
+                <w:rFonts w:hint="eastAsia"/>
+              </w:rPr>
+              <w:t xml:space="preserve"> 바나나와 분신술을 사용합니다.</w:t>
+            </w:r>
+          </w:p>
+        </w:tc>
+      </w:tr>
+      <w:tr>
+        <w:trPr>
+          <w:trHeight w:val="129"/>
+        </w:trPr>
+        <w:tc>
+          <w:tcPr>
+            <w:tcW w:w="3417" w:type="dxa"/>
+            <w:vMerge/>
+            <w:shd w:val="clear" w:color="auto" w:fill="C5E0B3" w:themeFill="accent6" w:themeFillTint="66"/>
+          </w:tcPr>
+          <w:p>
+            <w:pPr>
+              <w:jc w:val="center"/>
+              <w:rPr>
+                <w:noProof/>
+              </w:rPr>
+            </w:pPr>
+          </w:p>
+        </w:tc>
+        <w:tc>
+          <w:tcPr>
+            <w:tcW w:w="1281" w:type="dxa"/>
+            <w:vMerge w:val="restart"/>
+            <w:shd w:val="clear" w:color="auto" w:fill="C5E0B3" w:themeFill="accent6" w:themeFillTint="66"/>
+            <w:vAlign w:val="center"/>
+          </w:tcPr>
+          <w:p>
+            <w:pPr>
+              <w:jc w:val="center"/>
+              <w:rPr>
+                <w:rFonts w:hint="eastAsia"/>
+                <w:b/>
+                <w:bCs/>
+              </w:rPr>
+            </w:pPr>
+            <w:r>
+              <w:rPr>
+                <w:rFonts w:hint="eastAsia"/>
+                <w:b/>
+                <w:bCs/>
+              </w:rPr>
+              <w:t>패시브</w:t>
+            </w:r>
+          </w:p>
+        </w:tc>
+        <w:tc>
+          <w:tcPr>
+            <w:tcW w:w="2184" w:type="dxa"/>
+            <w:shd w:val="clear" w:color="auto" w:fill="C5E0B3" w:themeFill="accent6" w:themeFillTint="66"/>
+            <w:vAlign w:val="center"/>
+          </w:tcPr>
+          <w:p>
+            <w:pPr>
+              <w:pStyle w:val="a4"/>
+              <w:ind w:leftChars="0" w:left="760"/>
+              <w:rPr>
+                <w:rFonts w:hint="eastAsia"/>
+              </w:rPr>
+            </w:pPr>
+            <w:r>
+              <w:rPr>
+                <w:rFonts w:hint="eastAsia"/>
+              </w:rPr>
+              <w:t>이름</w:t>
+            </w:r>
+          </w:p>
+        </w:tc>
+        <w:tc>
+          <w:tcPr>
+            <w:tcW w:w="2186" w:type="dxa"/>
+            <w:vAlign w:val="center"/>
+          </w:tcPr>
+          <w:p>
+            <w:pPr>
+              <w:rPr>
+                <w:rFonts w:hint="eastAsia"/>
+              </w:rPr>
+            </w:pPr>
+            <w:r>
+              <w:rPr>
+                <w:rFonts w:hint="eastAsia"/>
+              </w:rPr>
+              <w:t>기만</w:t>
+            </w:r>
+          </w:p>
+        </w:tc>
+      </w:tr>
+      <w:tr>
+        <w:trPr>
+          <w:trHeight w:val="456"/>
+        </w:trPr>
+        <w:tc>
+          <w:tcPr>
+            <w:tcW w:w="3417" w:type="dxa"/>
+            <w:vMerge/>
+            <w:shd w:val="clear" w:color="auto" w:fill="C5E0B3" w:themeFill="accent6" w:themeFillTint="66"/>
+          </w:tcPr>
+          <w:p>
+            <w:pPr>
+              <w:jc w:val="center"/>
+              <w:rPr>
+                <w:noProof/>
+              </w:rPr>
+            </w:pPr>
+          </w:p>
+        </w:tc>
+        <w:tc>
+          <w:tcPr>
+            <w:tcW w:w="1281" w:type="dxa"/>
+            <w:vMerge/>
+            <w:shd w:val="clear" w:color="auto" w:fill="C5E0B3" w:themeFill="accent6" w:themeFillTint="66"/>
+            <w:vAlign w:val="center"/>
+          </w:tcPr>
+          <w:p>
+            <w:pPr>
+              <w:jc w:val="center"/>
+              <w:rPr>
+                <w:rFonts w:hint="eastAsia"/>
+                <w:b/>
+                <w:bCs/>
+              </w:rPr>
+            </w:pPr>
+          </w:p>
+        </w:tc>
+        <w:tc>
+          <w:tcPr>
+            <w:tcW w:w="4371" w:type="dxa"/>
+            <w:gridSpan w:val="2"/>
+            <w:vAlign w:val="center"/>
+          </w:tcPr>
+          <w:p>
+            <w:r>
+              <w:rPr>
+                <w:rFonts w:hint="eastAsia"/>
+              </w:rPr>
+              <w:t>적에게 스킬 적중 시 마다, 모든 스킬</w:t>
+            </w:r>
+          </w:p>
+          <w:p>
+            <w:pPr>
+              <w:rPr>
+                <w:rFonts w:hint="eastAsia"/>
+              </w:rPr>
+            </w:pPr>
+            <w:r>
+              <w:rPr>
+                <w:rFonts w:hint="eastAsia"/>
+              </w:rPr>
+              <w:t xml:space="preserve">쿨 타임이 </w:t>
+            </w:r>
+            <w:r>
+              <w:t>1</w:t>
+            </w:r>
+            <w:r>
+              <w:rPr>
+                <w:rFonts w:hint="eastAsia"/>
+              </w:rPr>
+              <w:t>초씩 줄어듭니다.</w:t>
+            </w:r>
+          </w:p>
+        </w:tc>
+      </w:tr>
+    </w:tbl>
+    <w:p>
+      <w:pPr>
+        <w:pStyle w:val="3"/>
+        <w:ind w:leftChars="5" w:left="110" w:right="200" w:hangingChars="50" w:hanging="100"/>
+        <w:rPr>
+          <w:rFonts w:hint="eastAsia"/>
+        </w:rPr>
+      </w:pPr>
+    </w:p>
+    <w:tbl>
+      <w:tblPr>
+        <w:tblStyle w:val="a3"/>
+        <w:tblpPr w:leftFromText="142" w:rightFromText="142" w:vertAnchor="text" w:horzAnchor="margin" w:tblpY="132"/>
+        <w:tblW w:w="0" w:type="auto"/>
+        <w:tblLook w:val="04A0" w:firstRow="1" w:lastRow="0" w:firstColumn="1" w:lastColumn="0" w:noHBand="0" w:noVBand="1"/>
+      </w:tblPr>
+      <w:tblGrid>
+        <w:gridCol w:w="4751"/>
+        <w:gridCol w:w="2216"/>
+        <w:gridCol w:w="2049"/>
+      </w:tblGrid>
+      <w:tr>
+        <w:trPr>
+          <w:trHeight w:val="14"/>
+        </w:trPr>
+        <w:tc>
+          <w:tcPr>
+            <w:tcW w:w="4751" w:type="dxa"/>
+            <w:shd w:val="clear" w:color="auto" w:fill="C5E0B3" w:themeFill="accent6" w:themeFillTint="66"/>
+            <w:vAlign w:val="center"/>
+          </w:tcPr>
+          <w:p>
+            <w:pPr>
+              <w:jc w:val="center"/>
+              <w:rPr>
+                <w:rFonts w:hint="eastAsia"/>
+                <w:b/>
+                <w:bCs/>
+                <w:noProof/>
+                <w:sz w:val="24"/>
+                <w:szCs w:val="24"/>
+              </w:rPr>
+            </w:pPr>
+            <w:r>
+              <w:rPr>
+                <w:rFonts w:hint="eastAsia"/>
+                <w:b/>
+                <w:bCs/>
+                <w:noProof/>
+                <w:sz w:val="24"/>
+                <w:szCs w:val="24"/>
+              </w:rPr>
+              <w:t>스킬</w:t>
+            </w:r>
+          </w:p>
+        </w:tc>
+        <w:tc>
+          <w:tcPr>
+            <w:tcW w:w="4265" w:type="dxa"/>
+            <w:gridSpan w:val="2"/>
+            <w:shd w:val="clear" w:color="auto" w:fill="C5E0B3" w:themeFill="accent6" w:themeFillTint="66"/>
+            <w:vAlign w:val="center"/>
+          </w:tcPr>
+          <w:p>
+            <w:pPr>
+              <w:jc w:val="center"/>
+              <w:rPr>
+                <w:b/>
+                <w:bCs/>
+                <w:sz w:val="24"/>
+                <w:szCs w:val="24"/>
+              </w:rPr>
+            </w:pPr>
+            <w:r>
+              <w:rPr>
+                <w:rFonts w:hint="eastAsia"/>
+                <w:b/>
+                <w:bCs/>
+                <w:sz w:val="24"/>
+                <w:szCs w:val="24"/>
+              </w:rPr>
+              <w:t>설명</w:t>
+            </w:r>
+          </w:p>
+        </w:tc>
+      </w:tr>
+      <w:tr>
+        <w:trPr>
+          <w:trHeight w:val="14"/>
+        </w:trPr>
+        <w:tc>
+          <w:tcPr>
+            <w:tcW w:w="4751" w:type="dxa"/>
+            <w:shd w:val="clear" w:color="auto" w:fill="C5E0B3" w:themeFill="accent6" w:themeFillTint="66"/>
+            <w:vAlign w:val="center"/>
+          </w:tcPr>
+          <w:p>
+            <w:pPr>
+              <w:jc w:val="center"/>
+              <w:rPr>
+                <w:rFonts w:hint="eastAsia"/>
+                <w:b/>
+                <w:bCs/>
+                <w:noProof/>
+                <w:sz w:val="24"/>
+                <w:szCs w:val="24"/>
+              </w:rPr>
+            </w:pPr>
+            <w:r>
+              <w:rPr>
+                <w:rFonts w:hint="eastAsia"/>
+                <w:b/>
+                <w:bCs/>
+                <w:noProof/>
+                <w:sz w:val="24"/>
+                <w:szCs w:val="24"/>
+              </w:rPr>
+              <w:t>예시 이미지</w:t>
+            </w:r>
+          </w:p>
+        </w:tc>
+        <w:tc>
+          <w:tcPr>
+            <w:tcW w:w="2216" w:type="dxa"/>
+            <w:shd w:val="clear" w:color="auto" w:fill="C5E0B3" w:themeFill="accent6" w:themeFillTint="66"/>
+            <w:vAlign w:val="center"/>
+          </w:tcPr>
+          <w:p>
+            <w:pPr>
+              <w:jc w:val="center"/>
+              <w:rPr>
+                <w:rFonts w:hint="eastAsia"/>
+                <w:b/>
+                <w:bCs/>
+                <w:sz w:val="24"/>
+                <w:szCs w:val="24"/>
+              </w:rPr>
+            </w:pPr>
+            <w:r>
+              <w:rPr>
+                <w:rFonts w:hint="eastAsia"/>
+                <w:b/>
+                <w:bCs/>
+                <w:sz w:val="24"/>
+                <w:szCs w:val="24"/>
+              </w:rPr>
+              <w:t>스킬 이름</w:t>
+            </w:r>
+          </w:p>
+        </w:tc>
+        <w:tc>
+          <w:tcPr>
+            <w:tcW w:w="2049" w:type="dxa"/>
+            <w:shd w:val="clear" w:color="auto" w:fill="C5E0B3" w:themeFill="accent6" w:themeFillTint="66"/>
+            <w:vAlign w:val="center"/>
+          </w:tcPr>
+          <w:p>
+            <w:pPr>
+              <w:jc w:val="center"/>
+              <w:rPr>
+                <w:rFonts w:hint="eastAsia"/>
+                <w:b/>
+                <w:bCs/>
+                <w:sz w:val="24"/>
+                <w:szCs w:val="24"/>
+              </w:rPr>
+            </w:pPr>
+            <w:proofErr w:type="spellStart"/>
+            <w:r>
+              <w:rPr>
+                <w:rFonts w:hint="eastAsia"/>
+                <w:b/>
+                <w:bCs/>
+                <w:sz w:val="24"/>
+                <w:szCs w:val="24"/>
+              </w:rPr>
+              <w:t>쿨타임</w:t>
+            </w:r>
+            <w:proofErr w:type="spellEnd"/>
+          </w:p>
+        </w:tc>
+      </w:tr>
+      <w:tr>
+        <w:trPr>
+          <w:trHeight w:val="19"/>
+        </w:trPr>
+        <w:tc>
+          <w:tcPr>
+            <w:tcW w:w="4751" w:type="dxa"/>
+            <w:vMerge w:val="restart"/>
+            <w:shd w:val="clear" w:color="auto" w:fill="FFFFFF" w:themeFill="background1"/>
+            <w:vAlign w:val="center"/>
+          </w:tcPr>
+          <w:p>
+            <w:pPr>
+              <w:jc w:val="center"/>
+              <w:rPr>
+                <w:noProof/>
+              </w:rPr>
+            </w:pPr>
+            <w:r>
+              <w:rPr>
+                <w:noProof/>
+              </w:rPr>
+              <w:drawing>
+                <wp:inline distT="0" distB="0" distL="0" distR="0" wp14:anchorId="72039F9B" wp14:editId="100EED8E">
+                  <wp:extent cx="2880307" cy="1378256"/>
+                  <wp:effectExtent l="0" t="0" r="0" b="0"/>
+                  <wp:docPr id="39" name="그림 39"/>
+                  <wp:cNvGraphicFramePr>
+                    <a:graphicFrameLocks xmlns:a="http://schemas.openxmlformats.org/drawingml/2006/main" noChangeAspect="1"/>
+                  </wp:cNvGraphicFramePr>
+                  <a:graphic xmlns:a="http://schemas.openxmlformats.org/drawingml/2006/main">
+                    <a:graphicData uri="http://schemas.openxmlformats.org/drawingml/2006/picture">
+                      <pic:pic xmlns:pic="http://schemas.openxmlformats.org/drawingml/2006/picture">
+                        <pic:nvPicPr>
+                          <pic:cNvPr id="0" name="Picture 12"/>
+                          <pic:cNvPicPr>
+                            <a:picLocks noChangeAspect="1" noChangeArrowheads="1"/>
+                          </pic:cNvPicPr>
+                        </pic:nvPicPr>
+                        <pic:blipFill rotWithShape="1">
+                          <a:blip r:embed="rId21">
+                            <a:extLst>
+                              <a:ext uri="{28A0092B-C50C-407E-A947-70E740481C1C}">
+                                <a14:useLocalDpi xmlns:a14="http://schemas.microsoft.com/office/drawing/2010/main" val="0"/>
+                              </a:ext>
+                            </a:extLst>
+                          </a:blip>
+                          <a:srcRect l="38188" t="-2357" r="11925" b="68678"/>
+                          <a:stretch/>
+                        </pic:blipFill>
+                        <pic:spPr bwMode="auto">
+                          <a:xfrm>
+                            <a:off x="0" y="0"/>
+                            <a:ext cx="2883683" cy="1379871"/>
+                          </a:xfrm>
+                          <a:prstGeom prst="rect">
+                            <a:avLst/>
+                          </a:prstGeom>
+                          <a:noFill/>
+                          <a:ln>
+                            <a:noFill/>
+                          </a:ln>
+                          <a:extLst>
+                            <a:ext uri="{53640926-AAD7-44D8-BBD7-CCE9431645EC}">
+                              <a14:shadowObscured xmlns:a14="http://schemas.microsoft.com/office/drawing/2010/main"/>
+                            </a:ext>
+                          </a:extLst>
+                        </pic:spPr>
+                      </pic:pic>
+                    </a:graphicData>
+                  </a:graphic>
+                </wp:inline>
+              </w:drawing>
+            </w:r>
+          </w:p>
+        </w:tc>
+        <w:tc>
+          <w:tcPr>
+            <w:tcW w:w="2216" w:type="dxa"/>
+            <w:vAlign w:val="center"/>
+          </w:tcPr>
+          <w:p>
+            <w:pPr>
+              <w:pStyle w:val="a4"/>
+              <w:ind w:leftChars="0" w:left="760"/>
+              <w:rPr>
+                <w:rFonts w:hint="eastAsia"/>
+              </w:rPr>
+            </w:pPr>
+            <w:r>
+              <w:rPr>
+                <w:rFonts w:hint="eastAsia"/>
+              </w:rPr>
+              <w:t>바나나 3개!</w:t>
+            </w:r>
+          </w:p>
+        </w:tc>
+        <w:tc>
+          <w:tcPr>
+            <w:tcW w:w="2049" w:type="dxa"/>
+            <w:vAlign w:val="center"/>
+          </w:tcPr>
+          <w:p>
+            <w:pPr>
+              <w:pStyle w:val="a4"/>
+              <w:ind w:leftChars="0" w:left="760"/>
+              <w:rPr>
+                <w:rFonts w:hint="eastAsia"/>
+              </w:rPr>
+            </w:pPr>
+            <w:r>
+              <w:rPr>
+                <w:rFonts w:hint="eastAsia"/>
+              </w:rPr>
+              <w:t>6초</w:t>
+            </w:r>
+          </w:p>
+        </w:tc>
+      </w:tr>
+      <w:tr>
+        <w:trPr>
+          <w:trHeight w:val="1475"/>
+        </w:trPr>
+        <w:tc>
+          <w:tcPr>
+            <w:tcW w:w="4751" w:type="dxa"/>
+            <w:vMerge/>
+            <w:shd w:val="clear" w:color="auto" w:fill="FFFFFF" w:themeFill="background1"/>
+            <w:vAlign w:val="center"/>
+          </w:tcPr>
+          <w:p>
+            <w:pPr>
+              <w:jc w:val="center"/>
+              <w:rPr>
+                <w:noProof/>
+              </w:rPr>
+            </w:pPr>
+          </w:p>
+        </w:tc>
+        <w:tc>
+          <w:tcPr>
+            <w:tcW w:w="4265" w:type="dxa"/>
+            <w:gridSpan w:val="2"/>
+            <w:vAlign w:val="center"/>
+          </w:tcPr>
+          <w:p>
+            <w:pPr>
+              <w:pStyle w:val="a4"/>
+              <w:ind w:leftChars="0" w:left="760"/>
+            </w:pPr>
+            <w:r>
+              <w:rPr>
+                <w:rFonts w:hint="eastAsia"/>
+              </w:rPr>
+              <w:t xml:space="preserve">중거리까지 바나나 </w:t>
+            </w:r>
+            <w:r>
+              <w:t>3</w:t>
+            </w:r>
+            <w:r>
+              <w:rPr>
+                <w:rFonts w:hint="eastAsia"/>
+              </w:rPr>
+              <w:t xml:space="preserve">개를 </w:t>
+            </w:r>
+          </w:p>
+          <w:p>
+            <w:pPr>
+              <w:pStyle w:val="a4"/>
+              <w:ind w:leftChars="0" w:left="760"/>
+            </w:pPr>
+            <w:r>
+              <w:rPr>
+                <w:rFonts w:hint="eastAsia"/>
+              </w:rPr>
+              <w:t>던져(</w:t>
+            </w:r>
+            <w:r>
+              <w:t>c+)</w:t>
+            </w:r>
+            <w:r>
+              <w:rPr>
+                <w:rFonts w:hint="eastAsia"/>
+              </w:rPr>
+              <w:t>급 데미지를 줍니다.</w:t>
+            </w:r>
+          </w:p>
+          <w:p>
+            <w:pPr>
+              <w:pStyle w:val="a4"/>
+              <w:ind w:leftChars="0" w:left="760"/>
+            </w:pPr>
+            <w:r>
+              <w:rPr>
+                <w:rFonts w:hint="eastAsia"/>
+              </w:rPr>
+              <w:t>적중 당한 적은 이동속도가</w:t>
+            </w:r>
+          </w:p>
+          <w:p>
+            <w:pPr>
+              <w:pStyle w:val="a4"/>
+              <w:ind w:leftChars="0" w:left="760"/>
+              <w:rPr>
+                <w:rFonts w:hint="eastAsia"/>
+              </w:rPr>
+            </w:pPr>
+            <w:r>
+              <w:rPr>
+                <w:rFonts w:hint="eastAsia"/>
+              </w:rPr>
+              <w:t>4</w:t>
+            </w:r>
+            <w:r>
+              <w:t xml:space="preserve">0% </w:t>
+            </w:r>
+            <w:r>
+              <w:rPr>
+                <w:rFonts w:hint="eastAsia"/>
+              </w:rPr>
+              <w:t>느려 집니다.</w:t>
+            </w:r>
+          </w:p>
+        </w:tc>
+      </w:tr>
+      <w:tr>
+        <w:trPr>
+          <w:trHeight w:val="14"/>
+        </w:trPr>
+        <w:tc>
+          <w:tcPr>
+            <w:tcW w:w="4751" w:type="dxa"/>
+            <w:vMerge w:val="restart"/>
+            <w:shd w:val="clear" w:color="auto" w:fill="FFFFFF" w:themeFill="background1"/>
+            <w:vAlign w:val="center"/>
+          </w:tcPr>
+          <w:p>
+            <w:pPr>
+              <w:jc w:val="center"/>
+              <w:rPr>
+                <w:noProof/>
+              </w:rPr>
+            </w:pPr>
+            <w:r>
+              <w:rPr>
+                <w:rFonts w:hint="eastAsia"/>
+                <w:noProof/>
+              </w:rPr>
+              <w:drawing>
+                <wp:inline distT="0" distB="0" distL="0" distR="0" wp14:anchorId="27BC17F6" wp14:editId="75EFF4C2">
+                  <wp:extent cx="2047165" cy="1301666"/>
+                  <wp:effectExtent l="0" t="0" r="0" b="0"/>
+                  <wp:docPr id="40" name="그림 40"/>
+                  <wp:cNvGraphicFramePr>
+                    <a:graphicFrameLocks xmlns:a="http://schemas.openxmlformats.org/drawingml/2006/main" noChangeAspect="1"/>
+                  </wp:cNvGraphicFramePr>
+                  <a:graphic xmlns:a="http://schemas.openxmlformats.org/drawingml/2006/main">
+                    <a:graphicData uri="http://schemas.openxmlformats.org/drawingml/2006/picture">
+                      <pic:pic xmlns:pic="http://schemas.openxmlformats.org/drawingml/2006/picture">
+                        <pic:nvPicPr>
+                          <pic:cNvPr id="0" name="Picture 13"/>
+                          <pic:cNvPicPr>
+                            <a:picLocks noChangeAspect="1" noChangeArrowheads="1"/>
+                          </pic:cNvPicPr>
+                        </pic:nvPicPr>
+                        <pic:blipFill rotWithShape="1">
+                          <a:blip r:embed="rId22">
+                            <a:extLst>
+                              <a:ext uri="{28A0092B-C50C-407E-A947-70E740481C1C}">
+                                <a14:useLocalDpi xmlns:a14="http://schemas.microsoft.com/office/drawing/2010/main" val="0"/>
+                              </a:ext>
+                            </a:extLst>
+                          </a:blip>
+                          <a:srcRect l="37472" t="30641" r="21233" b="32316"/>
+                          <a:stretch/>
+                        </pic:blipFill>
+                        <pic:spPr bwMode="auto">
+                          <a:xfrm>
+                            <a:off x="0" y="0"/>
+                            <a:ext cx="2058943" cy="1309155"/>
+                          </a:xfrm>
+                          <a:prstGeom prst="rect">
+                            <a:avLst/>
+                          </a:prstGeom>
+                          <a:noFill/>
+                          <a:ln>
+                            <a:noFill/>
+                          </a:ln>
+                          <a:extLst>
+                            <a:ext uri="{53640926-AAD7-44D8-BBD7-CCE9431645EC}">
+                              <a14:shadowObscured xmlns:a14="http://schemas.microsoft.com/office/drawing/2010/main"/>
+                            </a:ext>
+                          </a:extLst>
+                        </pic:spPr>
+                      </pic:pic>
+                    </a:graphicData>
+                  </a:graphic>
+                </wp:inline>
+              </w:drawing>
+            </w:r>
+          </w:p>
+        </w:tc>
+        <w:tc>
+          <w:tcPr>
+            <w:tcW w:w="2216" w:type="dxa"/>
+            <w:vAlign w:val="center"/>
+          </w:tcPr>
+          <w:p>
+            <w:pPr>
+              <w:pStyle w:val="a4"/>
+              <w:ind w:leftChars="0" w:left="760"/>
+              <w:rPr>
+                <w:rFonts w:hint="eastAsia"/>
+              </w:rPr>
+            </w:pPr>
+            <w:r>
+              <w:rPr>
+                <w:rFonts w:hint="eastAsia"/>
+              </w:rPr>
+              <w:t>바나나 지뢰</w:t>
+            </w:r>
+          </w:p>
+        </w:tc>
+        <w:tc>
+          <w:tcPr>
+            <w:tcW w:w="2049" w:type="dxa"/>
+            <w:vAlign w:val="center"/>
+          </w:tcPr>
+          <w:p>
+            <w:pPr>
+              <w:pStyle w:val="a4"/>
+              <w:ind w:leftChars="0" w:left="760"/>
+              <w:rPr>
+                <w:rFonts w:hint="eastAsia"/>
+              </w:rPr>
+            </w:pPr>
+            <w:r>
+              <w:rPr>
+                <w:rFonts w:hint="eastAsia"/>
+              </w:rPr>
+              <w:t>5초</w:t>
+            </w:r>
+          </w:p>
+        </w:tc>
+      </w:tr>
+      <w:tr>
+        <w:trPr>
+          <w:trHeight w:val="2433"/>
+        </w:trPr>
+        <w:tc>
+          <w:tcPr>
+            <w:tcW w:w="4751" w:type="dxa"/>
+            <w:vMerge/>
+            <w:shd w:val="clear" w:color="auto" w:fill="FFFFFF" w:themeFill="background1"/>
+            <w:vAlign w:val="center"/>
+          </w:tcPr>
+          <w:p>
+            <w:pPr>
+              <w:jc w:val="center"/>
+              <w:rPr>
+                <w:noProof/>
+              </w:rPr>
+            </w:pPr>
+          </w:p>
+        </w:tc>
+        <w:tc>
+          <w:tcPr>
+            <w:tcW w:w="4265" w:type="dxa"/>
+            <w:gridSpan w:val="2"/>
+            <w:vAlign w:val="center"/>
+          </w:tcPr>
+          <w:p>
+            <w:pPr>
+              <w:pStyle w:val="a4"/>
+              <w:ind w:leftChars="0" w:left="760"/>
+              <w:jc w:val="left"/>
+            </w:pPr>
+            <w:r>
+              <w:rPr>
+                <w:rFonts w:hint="eastAsia"/>
+              </w:rPr>
+              <w:t xml:space="preserve">움직이며 </w:t>
+            </w:r>
+            <w:r>
+              <w:t>1</w:t>
+            </w:r>
+            <w:r>
+              <w:rPr>
+                <w:rFonts w:hint="eastAsia"/>
+              </w:rPr>
+              <w:t>초간 바나나를 먹고</w:t>
+            </w:r>
+          </w:p>
+          <w:p>
+            <w:pPr>
+              <w:pStyle w:val="a4"/>
+              <w:ind w:leftChars="0" w:left="760"/>
+              <w:jc w:val="left"/>
+              <w:rPr>
+                <w:rFonts w:hint="eastAsia"/>
+              </w:rPr>
+            </w:pPr>
+            <w:r>
+              <w:rPr>
+                <w:rFonts w:hint="eastAsia"/>
+              </w:rPr>
+              <w:t xml:space="preserve">이동속도 </w:t>
+            </w:r>
+            <w:r>
+              <w:t>20%</w:t>
+            </w:r>
+            <w:r>
+              <w:rPr>
+                <w:rFonts w:hint="eastAsia"/>
+              </w:rPr>
+              <w:t>를 얻습니다.</w:t>
+            </w:r>
+          </w:p>
+          <w:p>
+            <w:pPr>
+              <w:pStyle w:val="a4"/>
+              <w:ind w:leftChars="0" w:left="760"/>
+              <w:jc w:val="left"/>
+            </w:pPr>
+            <w:r>
+              <w:rPr>
+                <w:rFonts w:hint="eastAsia"/>
+              </w:rPr>
+              <w:t xml:space="preserve">자신이 지나간 위치에 껍질 하나를 </w:t>
+            </w:r>
+            <w:r>
+              <w:t>4</w:t>
+            </w:r>
+            <w:r>
+              <w:rPr>
+                <w:rFonts w:hint="eastAsia"/>
+              </w:rPr>
+              <w:t>초간 남깁니다.</w:t>
+            </w:r>
+          </w:p>
+          <w:p>
+            <w:pPr>
+              <w:pStyle w:val="a4"/>
+              <w:ind w:leftChars="0" w:left="760"/>
+              <w:jc w:val="left"/>
+            </w:pPr>
+            <w:r>
+              <w:rPr>
+                <w:rFonts w:hint="eastAsia"/>
+              </w:rPr>
+              <w:t xml:space="preserve">껍질에 닿는 적에게 </w:t>
+            </w:r>
+          </w:p>
+          <w:p>
+            <w:pPr>
+              <w:pStyle w:val="a4"/>
+              <w:ind w:leftChars="0" w:left="760"/>
+              <w:jc w:val="left"/>
+            </w:pPr>
+            <w:r>
+              <w:t>1.5</w:t>
+            </w:r>
+            <w:r>
+              <w:rPr>
+                <w:rFonts w:hint="eastAsia"/>
+              </w:rPr>
+              <w:t xml:space="preserve">초간 </w:t>
+            </w:r>
+            <w:r>
+              <w:t xml:space="preserve">80% </w:t>
+            </w:r>
+            <w:r>
+              <w:rPr>
+                <w:rFonts w:hint="eastAsia"/>
+              </w:rPr>
+              <w:t xml:space="preserve">슬로우를 </w:t>
+            </w:r>
+          </w:p>
+          <w:p>
+            <w:pPr>
+              <w:pStyle w:val="a4"/>
+              <w:ind w:leftChars="0" w:left="760"/>
+              <w:jc w:val="left"/>
+              <w:rPr>
+                <w:rFonts w:hint="eastAsia"/>
+              </w:rPr>
+            </w:pPr>
+            <w:r>
+              <w:rPr>
+                <w:rFonts w:hint="eastAsia"/>
+              </w:rPr>
+              <w:t>겁니다.</w:t>
+            </w:r>
+            <w:r>
+              <w:t>(</w:t>
+            </w:r>
+            <w:r>
+              <w:rPr>
+                <w:rFonts w:hint="eastAsia"/>
+              </w:rPr>
+              <w:t>패시브 발동)</w:t>
+            </w:r>
+          </w:p>
+          <w:p>
+            <w:pPr>
+              <w:pStyle w:val="a4"/>
+              <w:ind w:leftChars="0" w:left="760"/>
+              <w:jc w:val="left"/>
+              <w:rPr>
+                <w:rFonts w:hint="eastAsia"/>
+              </w:rPr>
+            </w:pPr>
+          </w:p>
+        </w:tc>
+      </w:tr>
+      <w:tr>
+        <w:trPr>
+          <w:trHeight w:val="17"/>
+        </w:trPr>
+        <w:tc>
+          <w:tcPr>
+            <w:tcW w:w="4751" w:type="dxa"/>
+            <w:vMerge w:val="restart"/>
+            <w:shd w:val="clear" w:color="auto" w:fill="FFFFFF" w:themeFill="background1"/>
+            <w:vAlign w:val="center"/>
+          </w:tcPr>
+          <w:p>
+            <w:pPr>
+              <w:jc w:val="center"/>
+              <w:rPr>
+                <w:noProof/>
+              </w:rPr>
+            </w:pPr>
+          </w:p>
+          <w:p>
+            <w:pPr>
+              <w:jc w:val="center"/>
+              <w:rPr>
+                <w:noProof/>
+              </w:rPr>
+            </w:pPr>
+          </w:p>
+          <w:p>
+            <w:pPr>
+              <w:jc w:val="center"/>
+              <w:rPr>
+                <w:noProof/>
+              </w:rPr>
+            </w:pPr>
+            <w:r>
+              <w:rPr>
+                <w:rFonts w:hint="eastAsia"/>
+                <w:noProof/>
+              </w:rPr>
+              <w:drawing>
+                <wp:inline distT="0" distB="0" distL="0" distR="0" wp14:anchorId="306F7221" wp14:editId="122DE7FA">
+                  <wp:extent cx="2480779" cy="748371"/>
+                  <wp:effectExtent l="0" t="0" r="0" b="0"/>
+                  <wp:docPr id="47" name="그림 47"/>
+                  <wp:cNvGraphicFramePr>
+                    <a:graphicFrameLocks xmlns:a="http://schemas.openxmlformats.org/drawingml/2006/main" noChangeAspect="1"/>
+                  </wp:cNvGraphicFramePr>
+                  <a:graphic xmlns:a="http://schemas.openxmlformats.org/drawingml/2006/main">
+                    <a:graphicData uri="http://schemas.openxmlformats.org/drawingml/2006/picture">
+                      <pic:pic xmlns:pic="http://schemas.openxmlformats.org/drawingml/2006/picture">
+                        <pic:nvPicPr>
+                          <pic:cNvPr id="0" name="Picture 15"/>
+                          <pic:cNvPicPr>
+                            <a:picLocks noChangeAspect="1" noChangeArrowheads="1"/>
+                          </pic:cNvPicPr>
+                        </pic:nvPicPr>
+                        <pic:blipFill rotWithShape="1">
+                          <a:blip r:embed="rId22" cstate="print">
+                            <a:extLst>
+                              <a:ext uri="{28A0092B-C50C-407E-A947-70E740481C1C}">
+                                <a14:useLocalDpi xmlns:a14="http://schemas.microsoft.com/office/drawing/2010/main" val="0"/>
+                              </a:ext>
+                            </a:extLst>
+                          </a:blip>
+                          <a:srcRect l="14559" t="66670" r="7139"/>
+                          <a:stretch/>
+                        </pic:blipFill>
+                        <pic:spPr bwMode="auto">
+                          <a:xfrm>
+                            <a:off x="0" y="0"/>
+                            <a:ext cx="2600031" cy="784345"/>
+                          </a:xfrm>
+                          <a:prstGeom prst="rect">
+                            <a:avLst/>
+                          </a:prstGeom>
+                          <a:noFill/>
+                          <a:ln>
+                            <a:noFill/>
+                          </a:ln>
+                          <a:extLst>
+                            <a:ext uri="{53640926-AAD7-44D8-BBD7-CCE9431645EC}">
+                              <a14:shadowObscured xmlns:a14="http://schemas.microsoft.com/office/drawing/2010/main"/>
+                            </a:ext>
+                          </a:extLst>
+                        </pic:spPr>
+                      </pic:pic>
+                    </a:graphicData>
+                  </a:graphic>
+                </wp:inline>
+              </w:drawing>
+            </w:r>
+          </w:p>
+          <w:p>
+            <w:pPr>
+              <w:jc w:val="center"/>
+              <w:rPr>
+                <w:noProof/>
+              </w:rPr>
+            </w:pPr>
+          </w:p>
+          <w:p>
+            <w:pPr>
+              <w:jc w:val="center"/>
+              <w:rPr>
+                <w:noProof/>
+              </w:rPr>
+            </w:pPr>
+          </w:p>
+          <w:p>
+            <w:pPr>
+              <w:jc w:val="center"/>
+              <w:rPr>
+                <w:rFonts w:hint="eastAsia"/>
+                <w:noProof/>
+              </w:rPr>
+            </w:pPr>
+          </w:p>
+        </w:tc>
+        <w:tc>
+          <w:tcPr>
+            <w:tcW w:w="2216" w:type="dxa"/>
+            <w:vAlign w:val="center"/>
+          </w:tcPr>
+          <w:p>
+            <w:pPr>
+              <w:ind w:firstLineChars="400" w:firstLine="800"/>
+              <w:rPr>
+                <w:rFonts w:hint="eastAsia"/>
+              </w:rPr>
+            </w:pPr>
+            <w:proofErr w:type="spellStart"/>
+            <w:r>
+              <w:rPr>
+                <w:rFonts w:hint="eastAsia"/>
+              </w:rPr>
+              <w:lastRenderedPageBreak/>
+              <w:t>분신술</w:t>
+            </w:r>
+            <w:proofErr w:type="spellEnd"/>
+          </w:p>
+        </w:tc>
+        <w:tc>
+          <w:tcPr>
+            <w:tcW w:w="2049" w:type="dxa"/>
+            <w:vAlign w:val="center"/>
+          </w:tcPr>
+          <w:p>
+            <w:pPr>
+              <w:rPr>
+                <w:rFonts w:hint="eastAsia"/>
+              </w:rPr>
+            </w:pPr>
+            <w:r>
+              <w:rPr>
+                <w:rFonts w:hint="eastAsia"/>
+              </w:rPr>
+              <w:t xml:space="preserve"> </w:t>
+            </w:r>
+            <w:r>
+              <w:t xml:space="preserve">      </w:t>
+            </w:r>
+            <w:r>
+              <w:t>8</w:t>
+            </w:r>
+            <w:r>
+              <w:rPr>
+                <w:rFonts w:hint="eastAsia"/>
+              </w:rPr>
+              <w:t>초</w:t>
+            </w:r>
+          </w:p>
+        </w:tc>
+      </w:tr>
+      <w:tr>
+        <w:trPr>
+          <w:trHeight w:val="96"/>
+        </w:trPr>
+        <w:tc>
+          <w:tcPr>
+            <w:tcW w:w="4751" w:type="dxa"/>
+            <w:vMerge/>
+            <w:shd w:val="clear" w:color="auto" w:fill="FFFFFF" w:themeFill="background1"/>
+            <w:vAlign w:val="center"/>
+          </w:tcPr>
+          <w:p>
+            <w:pPr>
+              <w:jc w:val="center"/>
+              <w:rPr>
+                <w:noProof/>
+              </w:rPr>
+            </w:pPr>
+          </w:p>
+        </w:tc>
+        <w:tc>
+          <w:tcPr>
+            <w:tcW w:w="4265" w:type="dxa"/>
+            <w:gridSpan w:val="2"/>
+            <w:vAlign w:val="center"/>
+          </w:tcPr>
+          <w:p>
+            <w:r>
+              <w:rPr>
+                <w:rFonts w:hint="eastAsia"/>
+              </w:rPr>
+              <w:t xml:space="preserve">1초간 은신 후 자신의 분신 </w:t>
+            </w:r>
+            <w:r>
+              <w:t>2</w:t>
+            </w:r>
+            <w:r>
+              <w:rPr>
+                <w:rFonts w:hint="eastAsia"/>
+              </w:rPr>
+              <w:t xml:space="preserve">명과 </w:t>
+            </w:r>
+          </w:p>
+          <w:p>
+            <w:r>
+              <w:rPr>
+                <w:rFonts w:hint="eastAsia"/>
+              </w:rPr>
+              <w:t>함께 다시 나타납니다.</w:t>
+            </w:r>
+          </w:p>
+          <w:p>
+            <w:r>
+              <w:rPr>
+                <w:rFonts w:hint="eastAsia"/>
+              </w:rPr>
+              <w:t>분신</w:t>
+            </w:r>
+            <w:r>
+              <w:rPr>
+                <w:rFonts w:hint="eastAsia"/>
+              </w:rPr>
+              <w:t>들은 직선으로 움직이다</w:t>
+            </w:r>
+          </w:p>
+          <w:p>
+            <w:pPr>
+              <w:rPr>
+                <w:rFonts w:hint="eastAsia"/>
+              </w:rPr>
+            </w:pPr>
+            <w:r>
+              <w:rPr>
+                <w:rFonts w:hint="eastAsia"/>
+              </w:rPr>
+              <w:t>3초후 사라집니다.</w:t>
+            </w:r>
+          </w:p>
+          <w:p/>
+          <w:p/>
+          <w:p>
+            <w:pPr>
+              <w:rPr>
+                <w:rFonts w:hint="eastAsia"/>
+              </w:rPr>
+            </w:pPr>
+          </w:p>
+        </w:tc>
+      </w:tr>
+    </w:tbl>
     <w:p>
       <w:pPr>
         <w:widowControl/>
@@ -3449,6 +8204,19 @@
     <w:uiPriority w:val="99"/>
     <w:rsid w:val="00D94F43"/>
   </w:style>
+  <w:style w:type="paragraph" w:styleId="a8">
+    <w:name w:val="No Spacing"/>
+    <w:uiPriority w:val="1"/>
+    <w:qFormat/>
+    <w:rsid w:val="00C34E6E"/>
+    <w:pPr>
+      <w:widowControl w:val="0"/>
+      <w:wordWrap w:val="0"/>
+      <w:autoSpaceDE w:val="0"/>
+      <w:autoSpaceDN w:val="0"/>
+      <w:spacing w:after="0" w:line="240" w:lineRule="auto"/>
+    </w:pPr>
+  </w:style>
 </w:styles>
 </file>
 

</xml_diff>